<commit_message>
Diagramas logico e relacional
</commit_message>
<xml_diff>
--- a/Global solution 24/Building Relational DataBase.docx
+++ b/Global solution 24/Building Relational DataBase.docx
@@ -1,6 +1,6 @@
 
 <file path=word/document.xml><?xml version="1.0" encoding="utf-8"?>
-<w:document xmlns:wpc="http://schemas.microsoft.com/office/word/2010/wordprocessingCanvas" xmlns:cx="http://schemas.microsoft.com/office/drawing/2014/chartex" xmlns:cx1="http://schemas.microsoft.com/office/drawing/2015/9/8/chartex" xmlns:cx2="http://schemas.microsoft.com/office/drawing/2015/10/21/chartex" xmlns:cx3="http://schemas.microsoft.com/office/drawing/2016/5/9/chartex" xmlns:cx4="http://schemas.microsoft.com/office/drawing/2016/5/10/chartex" xmlns:cx5="http://schemas.microsoft.com/office/drawing/2016/5/11/chartex" xmlns:cx6="http://schemas.microsoft.com/office/drawing/2016/5/12/chartex" xmlns:cx7="http://schemas.microsoft.com/office/drawing/2016/5/13/chartex" xmlns:cx8="http://schemas.microsoft.com/office/drawing/2016/5/14/chartex" xmlns:mc="http://schemas.openxmlformats.org/markup-compatibility/2006" xmlns:aink="http://schemas.microsoft.com/office/drawing/2016/ink" xmlns:am3d="http://schemas.microsoft.com/office/drawing/2017/model3d" xmlns:o="urn:schemas-microsoft-com:office:office" xmlns:oel="http://schemas.microsoft.com/office/2019/extlst" xmlns:r="http://schemas.openxmlformats.org/officeDocument/2006/relationships" xmlns:m="http://schemas.openxmlformats.org/officeDocument/2006/math" xmlns:v="urn:schemas-microsoft-com:vml" xmlns:wp14="http://schemas.microsoft.com/office/word/2010/wordprocessingDrawing" xmlns:wp="http://schemas.openxmlformats.org/drawingml/2006/wordprocessingDrawing" xmlns:w10="urn:schemas-microsoft-com:office:word" xmlns:w="http://schemas.openxmlformats.org/wordprocessingml/2006/main" xmlns:w14="http://schemas.microsoft.com/office/word/2010/wordml" xmlns:w15="http://schemas.microsoft.com/office/word/2012/wordml" xmlns:w16cex="http://schemas.microsoft.com/office/word/2018/wordml/cex" xmlns:w16cid="http://schemas.microsoft.com/office/word/2016/wordml/cid" xmlns:w16="http://schemas.microsoft.com/office/word/2018/wordml" xmlns:w16du="http://schemas.microsoft.com/office/word/2023/wordml/word16du" xmlns:w16sdtdh="http://schemas.microsoft.com/office/word/2020/wordml/sdtdatahash" xmlns:w16se="http://schemas.microsoft.com/office/word/2015/wordml/symex" xmlns:wpg="http://schemas.microsoft.com/office/word/2010/wordprocessingGroup" xmlns:wpi="http://schemas.microsoft.com/office/word/2010/wordprocessingInk" xmlns:wne="http://schemas.microsoft.com/office/word/2006/wordml" xmlns:wps="http://schemas.microsoft.com/office/word/2010/wordprocessingShape" mc:Ignorable="w14 w15 w16se w16cid w16 w16cex w16sdtdh w16du wp14">
+<w:document xmlns:wpc="http://schemas.microsoft.com/office/word/2010/wordprocessingCanvas" xmlns:cx="http://schemas.microsoft.com/office/drawing/2014/chartex" xmlns:cx1="http://schemas.microsoft.com/office/drawing/2015/9/8/chartex" xmlns:cx2="http://schemas.microsoft.com/office/drawing/2015/10/21/chartex" xmlns:cx3="http://schemas.microsoft.com/office/drawing/2016/5/9/chartex" xmlns:cx4="http://schemas.microsoft.com/office/drawing/2016/5/10/chartex" xmlns:cx5="http://schemas.microsoft.com/office/drawing/2016/5/11/chartex" xmlns:cx6="http://schemas.microsoft.com/office/drawing/2016/5/12/chartex" xmlns:cx7="http://schemas.microsoft.com/office/drawing/2016/5/13/chartex" xmlns:cx8="http://schemas.microsoft.com/office/drawing/2016/5/14/chartex" xmlns:mc="http://schemas.openxmlformats.org/markup-compatibility/2006" xmlns:aink="http://schemas.microsoft.com/office/drawing/2016/ink" xmlns:am3d="http://schemas.microsoft.com/office/drawing/2017/model3d" xmlns:o="urn:schemas-microsoft-com:office:office" xmlns:r="http://schemas.openxmlformats.org/officeDocument/2006/relationships" xmlns:m="http://schemas.openxmlformats.org/officeDocument/2006/math" xmlns:v="urn:schemas-microsoft-com:vml" xmlns:wp14="http://schemas.microsoft.com/office/word/2010/wordprocessingDrawing" xmlns:wp="http://schemas.openxmlformats.org/drawingml/2006/wordprocessingDrawing" xmlns:w10="urn:schemas-microsoft-com:office:word" xmlns:w="http://schemas.openxmlformats.org/wordprocessingml/2006/main" xmlns:w14="http://schemas.microsoft.com/office/word/2010/wordml" xmlns:w15="http://schemas.microsoft.com/office/word/2012/wordml" xmlns:w16cex="http://schemas.microsoft.com/office/word/2018/wordml/cex" xmlns:w16cid="http://schemas.microsoft.com/office/word/2016/wordml/cid" xmlns:w16="http://schemas.microsoft.com/office/word/2018/wordml" xmlns:w16sdtdh="http://schemas.microsoft.com/office/word/2020/wordml/sdtdatahash" xmlns:w16se="http://schemas.microsoft.com/office/word/2015/wordml/symex" xmlns:wpg="http://schemas.microsoft.com/office/word/2010/wordprocessingGroup" xmlns:wpi="http://schemas.microsoft.com/office/word/2010/wordprocessingInk" xmlns:wne="http://schemas.microsoft.com/office/word/2006/wordml" xmlns:wps="http://schemas.microsoft.com/office/word/2010/wordprocessingShape" mc:Ignorable="w14 w15 w16se w16cid w16 w16cex w16sdtdh wp14">
   <w:body>
     <w:sdt>
       <w:sdtPr>
@@ -40,7 +40,7 @@
               <w:noProof/>
             </w:rPr>
             <w:drawing>
-              <wp:anchor distT="0" distB="0" distL="114300" distR="114300" simplePos="0" relativeHeight="251661312" behindDoc="1" locked="0" layoutInCell="1" allowOverlap="1" wp14:anchorId="7325E94C" wp14:editId="57901776">
+              <wp:anchor distT="0" distB="0" distL="114300" distR="114300" simplePos="0" relativeHeight="251658240" behindDoc="1" locked="0" layoutInCell="1" allowOverlap="1" wp14:anchorId="7325E94C" wp14:editId="57901776">
                 <wp:simplePos x="0" y="0"/>
                 <wp:positionH relativeFrom="column">
                   <wp:posOffset>-2419350</wp:posOffset>
@@ -108,7 +108,7 @@
             <mc:AlternateContent>
               <mc:Choice Requires="wps">
                 <w:drawing>
-                  <wp:anchor distT="0" distB="0" distL="114300" distR="114300" simplePos="0" relativeHeight="251660288" behindDoc="0" locked="0" layoutInCell="1" allowOverlap="1" wp14:anchorId="40DE952B" wp14:editId="27B32865">
+                  <wp:anchor distT="0" distB="0" distL="114300" distR="114300" simplePos="0" relativeHeight="251657216" behindDoc="0" locked="0" layoutInCell="1" allowOverlap="1" wp14:anchorId="40DE952B" wp14:editId="27B32865">
                     <wp:simplePos x="0" y="0"/>
                     <wp:positionH relativeFrom="page">
                       <wp:align>center</wp:align>
@@ -174,7 +174,7 @@
                             <w:txbxContent>
                               <w:p>
                                 <w:pPr>
-                                  <w:pStyle w:val="SemEspaamento"/>
+                                  <w:pStyle w:val="NoSpacing"/>
                                   <w:jc w:val="right"/>
                                   <w:rPr>
                                     <w:color w:val="595959" w:themeColor="text1" w:themeTint="A6"/>
@@ -213,7 +213,7 @@
                               </w:p>
                               <w:p>
                                 <w:pPr>
-                                  <w:pStyle w:val="SemEspaamento"/>
+                                  <w:pStyle w:val="NoSpacing"/>
                                   <w:jc w:val="right"/>
                                   <w:rPr>
                                     <w:color w:val="595959" w:themeColor="text1" w:themeTint="A6"/>
@@ -247,21 +247,12 @@
                                     <w:szCs w:val="28"/>
                                     <w:lang w:val="pt-BR"/>
                                   </w:rPr>
-                                  <w:t>RM:552628</w:t>
-                                </w:r>
-                                <w:r>
-                                  <w:rPr>
-                                    <w:color w:val="595959" w:themeColor="text1" w:themeTint="A6"/>
-                                    <w:sz w:val="28"/>
-                                    <w:szCs w:val="28"/>
-                                    <w:lang w:val="pt-BR"/>
-                                  </w:rPr>
-                                  <w:t xml:space="preserve"> </w:t>
+                                  <w:t xml:space="preserve">RM:552628 </w:t>
                                 </w:r>
                               </w:p>
                               <w:p>
                                 <w:pPr>
-                                  <w:pStyle w:val="SemEspaamento"/>
+                                  <w:pStyle w:val="NoSpacing"/>
                                   <w:jc w:val="right"/>
                                   <w:rPr>
                                     <w:color w:val="595959" w:themeColor="text1" w:themeTint="A6"/>
@@ -300,7 +291,7 @@
                               </w:p>
                               <w:p>
                                 <w:pPr>
-                                  <w:pStyle w:val="SemEspaamento"/>
+                                  <w:pStyle w:val="NoSpacing"/>
                                   <w:jc w:val="right"/>
                                   <w:rPr>
                                     <w:color w:val="595959" w:themeColor="text1" w:themeTint="A6"/>
@@ -312,7 +303,7 @@
                               </w:p>
                               <w:p>
                                 <w:pPr>
-                                  <w:pStyle w:val="SemEspaamento"/>
+                                  <w:pStyle w:val="NoSpacing"/>
                                   <w:jc w:val="right"/>
                                   <w:rPr>
                                     <w:color w:val="595959" w:themeColor="text1" w:themeTint="A6"/>
@@ -324,7 +315,7 @@
                               </w:p>
                               <w:p>
                                 <w:pPr>
-                                  <w:pStyle w:val="SemEspaamento"/>
+                                  <w:pStyle w:val="NoSpacing"/>
                                   <w:jc w:val="center"/>
                                   <w:rPr>
                                     <w:color w:val="595959" w:themeColor="text1" w:themeTint="A6"/>
@@ -345,7 +336,7 @@
                               </w:p>
                               <w:p>
                                 <w:pPr>
-                                  <w:pStyle w:val="SemEspaamento"/>
+                                  <w:pStyle w:val="NoSpacing"/>
                                   <w:jc w:val="right"/>
                                   <w:rPr>
                                     <w:color w:val="595959" w:themeColor="text1" w:themeTint="A6"/>
@@ -357,7 +348,7 @@
                               </w:p>
                               <w:p>
                                 <w:pPr>
-                                  <w:pStyle w:val="SemEspaamento"/>
+                                  <w:pStyle w:val="NoSpacing"/>
                                   <w:jc w:val="right"/>
                                   <w:rPr>
                                     <w:color w:val="595959" w:themeColor="text1" w:themeTint="A6"/>
@@ -379,6 +370,7 @@
                                     <w:dataBinding w:prefixMappings="xmlns:ns0='http://schemas.microsoft.com/office/2006/coverPageProps' " w:xpath="/ns0:CoverPageProperties[1]/ns0:CompanyEmail[1]" w:storeItemID="{55AF091B-3C7A-41E3-B477-F2FDAA23CFDA}"/>
                                     <w:text/>
                                   </w:sdtPr>
+                                  <w:sdtEndPr/>
                                   <w:sdtContent>
                                     <w:r>
                                       <w:rPr>
@@ -396,7 +388,7 @@
                               </w:p>
                               <w:p>
                                 <w:pPr>
-                                  <w:pStyle w:val="SemEspaamento"/>
+                                  <w:pStyle w:val="NoSpacing"/>
                                   <w:jc w:val="right"/>
                                   <w:rPr>
                                     <w:color w:val="595959" w:themeColor="text1" w:themeTint="A6"/>
@@ -407,7 +399,7 @@
                               </w:p>
                               <w:p>
                                 <w:pPr>
-                                  <w:pStyle w:val="SemEspaamento"/>
+                                  <w:pStyle w:val="NoSpacing"/>
                                   <w:jc w:val="right"/>
                                   <w:rPr>
                                     <w:color w:val="595959" w:themeColor="text1" w:themeTint="A6"/>
@@ -440,12 +432,12 @@
                     <v:stroke joinstyle="miter"/>
                     <v:path gradientshapeok="t" o:connecttype="rect"/>
                   </v:shapetype>
-                  <v:shape id="Caixa de Texto 34" o:spid="_x0000_s1026" type="#_x0000_t202" style="position:absolute;margin-left:0;margin-top:0;width:575.8pt;height:108.85pt;z-index:251660288;visibility:visible;mso-wrap-style:square;mso-width-percent:941;mso-height-percent:0;mso-top-percent:818;mso-wrap-distance-left:9pt;mso-wrap-distance-top:0;mso-wrap-distance-right:9pt;mso-wrap-distance-bottom:0;mso-position-horizontal:center;mso-position-horizontal-relative:page;mso-position-vertical-relative:page;mso-width-percent:941;mso-height-percent:0;mso-top-percent:818;mso-width-relative:page;mso-height-relative:page;v-text-anchor:bottom" o:gfxdata="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" filled="f" stroked="f" strokeweight=".5pt">
+                  <v:shape id="Caixa de Texto 34" o:spid="_x0000_s1026" type="#_x0000_t202" style="position:absolute;margin-left:0;margin-top:0;width:575.8pt;height:108.85pt;z-index:251657216;visibility:visible;mso-wrap-style:square;mso-width-percent:941;mso-height-percent:0;mso-top-percent:818;mso-wrap-distance-left:9pt;mso-wrap-distance-top:0;mso-wrap-distance-right:9pt;mso-wrap-distance-bottom:0;mso-position-horizontal:center;mso-position-horizontal-relative:page;mso-position-vertical-relative:page;mso-width-percent:941;mso-height-percent:0;mso-top-percent:818;mso-width-relative:page;mso-height-relative:page;v-text-anchor:bottom" o:gfxdata="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" filled="f" stroked="f" strokeweight=".5pt">
                     <v:textbox inset="126pt,0,54pt,0">
                       <w:txbxContent>
                         <w:p>
                           <w:pPr>
-                            <w:pStyle w:val="SemEspaamento"/>
+                            <w:pStyle w:val="NoSpacing"/>
                             <w:jc w:val="right"/>
                             <w:rPr>
                               <w:color w:val="595959" w:themeColor="text1" w:themeTint="A6"/>
@@ -484,7 +476,7 @@
                         </w:p>
                         <w:p>
                           <w:pPr>
-                            <w:pStyle w:val="SemEspaamento"/>
+                            <w:pStyle w:val="NoSpacing"/>
                             <w:jc w:val="right"/>
                             <w:rPr>
                               <w:color w:val="595959" w:themeColor="text1" w:themeTint="A6"/>
@@ -518,21 +510,12 @@
                               <w:szCs w:val="28"/>
                               <w:lang w:val="pt-BR"/>
                             </w:rPr>
-                            <w:t>RM:552628</w:t>
-                          </w:r>
-                          <w:r>
-                            <w:rPr>
-                              <w:color w:val="595959" w:themeColor="text1" w:themeTint="A6"/>
-                              <w:sz w:val="28"/>
-                              <w:szCs w:val="28"/>
-                              <w:lang w:val="pt-BR"/>
-                            </w:rPr>
-                            <w:t xml:space="preserve"> </w:t>
+                            <w:t xml:space="preserve">RM:552628 </w:t>
                           </w:r>
                         </w:p>
                         <w:p>
                           <w:pPr>
-                            <w:pStyle w:val="SemEspaamento"/>
+                            <w:pStyle w:val="NoSpacing"/>
                             <w:jc w:val="right"/>
                             <w:rPr>
                               <w:color w:val="595959" w:themeColor="text1" w:themeTint="A6"/>
@@ -571,7 +554,7 @@
                         </w:p>
                         <w:p>
                           <w:pPr>
-                            <w:pStyle w:val="SemEspaamento"/>
+                            <w:pStyle w:val="NoSpacing"/>
                             <w:jc w:val="right"/>
                             <w:rPr>
                               <w:color w:val="595959" w:themeColor="text1" w:themeTint="A6"/>
@@ -583,7 +566,7 @@
                         </w:p>
                         <w:p>
                           <w:pPr>
-                            <w:pStyle w:val="SemEspaamento"/>
+                            <w:pStyle w:val="NoSpacing"/>
                             <w:jc w:val="right"/>
                             <w:rPr>
                               <w:color w:val="595959" w:themeColor="text1" w:themeTint="A6"/>
@@ -595,7 +578,7 @@
                         </w:p>
                         <w:p>
                           <w:pPr>
-                            <w:pStyle w:val="SemEspaamento"/>
+                            <w:pStyle w:val="NoSpacing"/>
                             <w:jc w:val="center"/>
                             <w:rPr>
                               <w:color w:val="595959" w:themeColor="text1" w:themeTint="A6"/>
@@ -616,7 +599,7 @@
                         </w:p>
                         <w:p>
                           <w:pPr>
-                            <w:pStyle w:val="SemEspaamento"/>
+                            <w:pStyle w:val="NoSpacing"/>
                             <w:jc w:val="right"/>
                             <w:rPr>
                               <w:color w:val="595959" w:themeColor="text1" w:themeTint="A6"/>
@@ -628,7 +611,7 @@
                         </w:p>
                         <w:p>
                           <w:pPr>
-                            <w:pStyle w:val="SemEspaamento"/>
+                            <w:pStyle w:val="NoSpacing"/>
                             <w:jc w:val="right"/>
                             <w:rPr>
                               <w:color w:val="595959" w:themeColor="text1" w:themeTint="A6"/>
@@ -650,6 +633,7 @@
                               <w:dataBinding w:prefixMappings="xmlns:ns0='http://schemas.microsoft.com/office/2006/coverPageProps' " w:xpath="/ns0:CoverPageProperties[1]/ns0:CompanyEmail[1]" w:storeItemID="{55AF091B-3C7A-41E3-B477-F2FDAA23CFDA}"/>
                               <w:text/>
                             </w:sdtPr>
+                            <w:sdtEndPr/>
                             <w:sdtContent>
                               <w:r>
                                 <w:rPr>
@@ -667,7 +651,7 @@
                         </w:p>
                         <w:p>
                           <w:pPr>
-                            <w:pStyle w:val="SemEspaamento"/>
+                            <w:pStyle w:val="NoSpacing"/>
                             <w:jc w:val="right"/>
                             <w:rPr>
                               <w:color w:val="595959" w:themeColor="text1" w:themeTint="A6"/>
@@ -678,7 +662,7 @@
                         </w:p>
                         <w:p>
                           <w:pPr>
-                            <w:pStyle w:val="SemEspaamento"/>
+                            <w:pStyle w:val="NoSpacing"/>
                             <w:jc w:val="right"/>
                             <w:rPr>
                               <w:color w:val="595959" w:themeColor="text1" w:themeTint="A6"/>
@@ -704,7 +688,7 @@
             <mc:AlternateContent>
               <mc:Choice Requires="wps">
                 <w:drawing>
-                  <wp:anchor distT="0" distB="0" distL="114300" distR="114300" simplePos="0" relativeHeight="251661312" behindDoc="0" locked="0" layoutInCell="1" allowOverlap="1" wp14:anchorId="66AB8C31" wp14:editId="16DC44A6">
+                  <wp:anchor distT="0" distB="0" distL="114300" distR="114300" simplePos="0" relativeHeight="251659264" behindDoc="0" locked="0" layoutInCell="1" allowOverlap="1" wp14:anchorId="66AB8C31" wp14:editId="16DC44A6">
                     <wp:simplePos x="0" y="0"/>
                     <wp:positionH relativeFrom="page">
                       <wp:posOffset>228600</wp:posOffset>
@@ -761,7 +745,7 @@
                             <w:txbxContent>
                               <w:p>
                                 <w:pPr>
-                                  <w:pStyle w:val="SemEspaamento"/>
+                                  <w:pStyle w:val="NoSpacing"/>
                                   <w:jc w:val="right"/>
                                   <w:rPr>
                                     <w:color w:val="156082" w:themeColor="accent1"/>
@@ -800,7 +784,7 @@
                               </w:p>
                               <w:p>
                                 <w:pPr>
-                                  <w:pStyle w:val="SemEspaamento"/>
+                                  <w:pStyle w:val="NoSpacing"/>
                                   <w:jc w:val="right"/>
                                   <w:rPr>
                                     <w:color w:val="595959" w:themeColor="text1" w:themeTint="A6"/>
@@ -823,7 +807,25 @@
                                     <w:sz w:val="20"/>
                                     <w:szCs w:val="20"/>
                                   </w:rPr>
-                                  <w:t>PB – Segundo Semestre 2023</w:t>
+                                  <w:t xml:space="preserve">PB – Segundo </w:t>
+                                </w:r>
+                                <w:proofErr w:type="spellStart"/>
+                                <w:r>
+                                  <w:rPr>
+                                    <w:color w:val="595959" w:themeColor="text1" w:themeTint="A6"/>
+                                    <w:sz w:val="20"/>
+                                    <w:szCs w:val="20"/>
+                                  </w:rPr>
+                                  <w:t>Semestre</w:t>
+                                </w:r>
+                                <w:proofErr w:type="spellEnd"/>
+                                <w:r>
+                                  <w:rPr>
+                                    <w:color w:val="595959" w:themeColor="text1" w:themeTint="A6"/>
+                                    <w:sz w:val="20"/>
+                                    <w:szCs w:val="20"/>
+                                  </w:rPr>
+                                  <w:t xml:space="preserve"> 2023</w:t>
                                 </w:r>
                               </w:p>
                             </w:txbxContent>
@@ -845,12 +847,12 @@
               </mc:Choice>
               <mc:Fallback>
                 <w:pict>
-                  <v:shape w14:anchorId="66AB8C31" id="Caixa de Texto 35" o:spid="_x0000_s1027" type="#_x0000_t202" style="position:absolute;margin-left:18pt;margin-top:570pt;width:575.5pt;height:29.3pt;z-index:251661312;visibility:visible;mso-wrap-style:square;mso-width-percent:941;mso-height-percent:100;mso-wrap-distance-left:9pt;mso-wrap-distance-top:0;mso-wrap-distance-right:9pt;mso-wrap-distance-bottom:0;mso-position-horizontal:absolute;mso-position-horizontal-relative:page;mso-position-vertical:absolute;mso-position-vertical-relative:page;mso-width-percent:941;mso-height-percent:100;mso-width-relative:page;mso-height-relative:page;v-text-anchor:top" o:gfxdata="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" filled="f" stroked="f" strokeweight=".5pt">
+                  <v:shape w14:anchorId="66AB8C31" id="Caixa de Texto 35" o:spid="_x0000_s1027" type="#_x0000_t202" style="position:absolute;margin-left:18pt;margin-top:570pt;width:575.5pt;height:29.3pt;z-index:251659264;visibility:visible;mso-wrap-style:square;mso-width-percent:941;mso-height-percent:100;mso-wrap-distance-left:9pt;mso-wrap-distance-top:0;mso-wrap-distance-right:9pt;mso-wrap-distance-bottom:0;mso-position-horizontal:absolute;mso-position-horizontal-relative:page;mso-position-vertical:absolute;mso-position-vertical-relative:page;mso-width-percent:941;mso-height-percent:100;mso-width-relative:page;mso-height-relative:page;v-text-anchor:top" o:gfxdata="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" filled="f" stroked="f" strokeweight=".5pt">
                     <v:textbox style="mso-fit-shape-to-text:t" inset="126pt,0,54pt,0">
                       <w:txbxContent>
                         <w:p>
                           <w:pPr>
-                            <w:pStyle w:val="SemEspaamento"/>
+                            <w:pStyle w:val="NoSpacing"/>
                             <w:jc w:val="right"/>
                             <w:rPr>
                               <w:color w:val="156082" w:themeColor="accent1"/>
@@ -889,7 +891,7 @@
                         </w:p>
                         <w:p>
                           <w:pPr>
-                            <w:pStyle w:val="SemEspaamento"/>
+                            <w:pStyle w:val="NoSpacing"/>
                             <w:jc w:val="right"/>
                             <w:rPr>
                               <w:color w:val="595959" w:themeColor="text1" w:themeTint="A6"/>
@@ -912,7 +914,25 @@
                               <w:sz w:val="20"/>
                               <w:szCs w:val="20"/>
                             </w:rPr>
-                            <w:t>PB – Segundo Semestre 2023</w:t>
+                            <w:t xml:space="preserve">PB – Segundo </w:t>
+                          </w:r>
+                          <w:proofErr w:type="spellStart"/>
+                          <w:r>
+                            <w:rPr>
+                              <w:color w:val="595959" w:themeColor="text1" w:themeTint="A6"/>
+                              <w:sz w:val="20"/>
+                              <w:szCs w:val="20"/>
+                            </w:rPr>
+                            <w:t>Semestre</w:t>
+                          </w:r>
+                          <w:proofErr w:type="spellEnd"/>
+                          <w:r>
+                            <w:rPr>
+                              <w:color w:val="595959" w:themeColor="text1" w:themeTint="A6"/>
+                              <w:sz w:val="20"/>
+                              <w:szCs w:val="20"/>
+                            </w:rPr>
+                            <w:t xml:space="preserve"> 2023</w:t>
                           </w:r>
                         </w:p>
                       </w:txbxContent>
@@ -931,7 +951,7 @@
             <mc:AlternateContent>
               <mc:Choice Requires="wps">
                 <w:drawing>
-                  <wp:anchor distT="0" distB="0" distL="114300" distR="114300" simplePos="0" relativeHeight="251659264" behindDoc="0" locked="0" layoutInCell="1" allowOverlap="1" wp14:anchorId="6A6851DF" wp14:editId="77AADDB5">
+                  <wp:anchor distT="0" distB="0" distL="114300" distR="114300" simplePos="0" relativeHeight="251656192" behindDoc="0" locked="0" layoutInCell="1" allowOverlap="1" wp14:anchorId="6A6851DF" wp14:editId="77AADDB5">
                     <wp:simplePos x="0" y="0"/>
                     <wp:positionH relativeFrom="page">
                       <wp:posOffset>228600</wp:posOffset>
@@ -1062,6 +1082,7 @@
                                   <w:dataBinding w:prefixMappings="xmlns:ns0='http://purl.org/dc/elements/1.1/' xmlns:ns1='http://schemas.openxmlformats.org/package/2006/metadata/core-properties' " w:xpath="/ns1:coreProperties[1]/ns0:subject[1]" w:storeItemID="{6C3C8BC8-F283-45AE-878A-BAB7291924A1}"/>
                                   <w:text/>
                                 </w:sdtPr>
+                                <w:sdtEndPr/>
                                 <w:sdtContent>
                                   <w:p>
                                     <w:pPr>
@@ -1105,7 +1126,7 @@
               </mc:Choice>
               <mc:Fallback>
                 <w:pict>
-                  <v:shape w14:anchorId="6A6851DF" id="Caixa de Texto 36" o:spid="_x0000_s1028" type="#_x0000_t202" style="position:absolute;margin-left:18pt;margin-top:140.1pt;width:575.7pt;height:287.5pt;z-index:251659264;visibility:visible;mso-wrap-style:square;mso-width-percent:941;mso-height-percent:363;mso-wrap-distance-left:9pt;mso-wrap-distance-top:0;mso-wrap-distance-right:9pt;mso-wrap-distance-bottom:0;mso-position-horizontal:absolute;mso-position-horizontal-relative:page;mso-position-vertical:absolute;mso-position-vertical-relative:page;mso-width-percent:941;mso-height-percent:363;mso-width-relative:page;mso-height-relative:page;v-text-anchor:bottom" o:gfxdata="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" filled="f" stroked="f" strokeweight=".5pt">
+                  <v:shape w14:anchorId="6A6851DF" id="Caixa de Texto 36" o:spid="_x0000_s1028" type="#_x0000_t202" style="position:absolute;margin-left:18pt;margin-top:140.1pt;width:575.7pt;height:287.5pt;z-index:251656192;visibility:visible;mso-wrap-style:square;mso-width-percent:941;mso-height-percent:363;mso-wrap-distance-left:9pt;mso-wrap-distance-top:0;mso-wrap-distance-right:9pt;mso-wrap-distance-bottom:0;mso-position-horizontal:absolute;mso-position-horizontal-relative:page;mso-position-vertical:absolute;mso-position-vertical-relative:page;mso-width-percent:941;mso-height-percent:363;mso-width-relative:page;mso-height-relative:page;v-text-anchor:bottom" o:gfxdata="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" filled="f" stroked="f" strokeweight=".5pt">
                     <v:textbox inset="126pt,0,54pt,0">
                       <w:txbxContent>
                         <w:p>
@@ -1184,6 +1205,7 @@
                             <w:dataBinding w:prefixMappings="xmlns:ns0='http://purl.org/dc/elements/1.1/' xmlns:ns1='http://schemas.openxmlformats.org/package/2006/metadata/core-properties' " w:xpath="/ns1:coreProperties[1]/ns0:subject[1]" w:storeItemID="{6C3C8BC8-F283-45AE-878A-BAB7291924A1}"/>
                             <w:text/>
                           </w:sdtPr>
+                          <w:sdtEndPr/>
                           <w:sdtContent>
                             <w:p>
                               <w:pPr>
@@ -1232,7 +1254,11 @@
     <w:sdt>
       <w:sdtPr>
         <w:rPr>
-          <w:rFonts w:ascii="Arial" w:hAnsi="Arial" w:cs="Arial"/>
+          <w:rFonts w:ascii="Arial" w:eastAsiaTheme="minorHAnsi" w:hAnsi="Arial" w:cs="Arial"/>
+          <w:color w:val="auto"/>
+          <w:kern w:val="2"/>
+          <w:sz w:val="22"/>
+          <w:szCs w:val="22"/>
           <w:lang w:val="pt-BR"/>
         </w:rPr>
         <w:id w:val="-916628304"/>
@@ -1243,19 +1269,14 @@
       </w:sdtPr>
       <w:sdtEndPr>
         <w:rPr>
-          <w:rFonts w:eastAsiaTheme="minorHAnsi"/>
           <w:b/>
           <w:bCs/>
-          <w:color w:val="auto"/>
-          <w:kern w:val="2"/>
-          <w:sz w:val="22"/>
-          <w:szCs w:val="22"/>
         </w:rPr>
       </w:sdtEndPr>
       <w:sdtContent>
         <w:p>
           <w:pPr>
-            <w:pStyle w:val="CabealhodoSumrio"/>
+            <w:pStyle w:val="TOCHeading"/>
             <w:rPr>
               <w:rFonts w:ascii="Arial" w:hAnsi="Arial" w:cs="Arial"/>
               <w:color w:val="000000" w:themeColor="text1"/>
@@ -1273,7 +1294,7 @@
         </w:p>
         <w:p>
           <w:pPr>
-            <w:pStyle w:val="Sumrio1"/>
+            <w:pStyle w:val="TOC1"/>
             <w:tabs>
               <w:tab w:val="left" w:pos="480"/>
               <w:tab w:val="right" w:leader="dot" w:pos="9350"/>
@@ -1388,7 +1409,7 @@
         </w:p>
         <w:p>
           <w:pPr>
-            <w:pStyle w:val="Sumrio1"/>
+            <w:pStyle w:val="TOC1"/>
             <w:tabs>
               <w:tab w:val="left" w:pos="480"/>
               <w:tab w:val="right" w:leader="dot" w:pos="9350"/>
@@ -1426,25 +1447,7 @@
                 <w:noProof/>
                 <w:lang w:val="pt-BR"/>
               </w:rPr>
-              <w:t>DESCRIÇÃO D</w:t>
-            </w:r>
-            <w:r>
-              <w:rPr>
-                <w:rStyle w:val="Hyperlink"/>
-                <w:rFonts w:ascii="Arial" w:hAnsi="Arial" w:cs="Arial"/>
-                <w:noProof/>
-                <w:lang w:val="pt-BR"/>
-              </w:rPr>
-              <w:t>O</w:t>
-            </w:r>
-            <w:r>
-              <w:rPr>
-                <w:rStyle w:val="Hyperlink"/>
-                <w:rFonts w:ascii="Arial" w:hAnsi="Arial" w:cs="Arial"/>
-                <w:noProof/>
-                <w:lang w:val="pt-BR"/>
-              </w:rPr>
-              <w:t>S DADOS NECESSÁRIOS</w:t>
+              <w:t>DESCRIÇÃO DOS DADOS NECESSÁRIOS</w:t>
             </w:r>
             <w:r>
               <w:rPr>
@@ -1505,7 +1508,7 @@
         </w:p>
         <w:p>
           <w:pPr>
-            <w:pStyle w:val="Sumrio2"/>
+            <w:pStyle w:val="TOC2"/>
             <w:tabs>
               <w:tab w:val="right" w:leader="dot" w:pos="9350"/>
             </w:tabs>
@@ -1620,7 +1623,7 @@
     </w:p>
     <w:p>
       <w:pPr>
-        <w:pStyle w:val="Ttulo1"/>
+        <w:pStyle w:val="Heading1"/>
         <w:rPr>
           <w:rFonts w:cs="Arial"/>
         </w:rPr>
@@ -1667,25 +1670,27 @@
           <w:szCs w:val="24"/>
           <w:lang w:val="pt-BR"/>
         </w:rPr>
-        <w:t>O impacto das atividades humanas nos oceanos é de suma importância para o futuro do nosso planeta, e é responsabilidade de todos garantir que essas atividades sejam ecologicamente responsáveis, socialmente inclusivas e economicamente viáveis a longo prazo. Fizemos um levantamento e identificamos que o plástico e o microplástico, que possuem um tempo de decomposição muito grande, entre 200 e 600 anos, representam um grande problema para os oceanos. Uma forma de minimizar esse problema é através do descarte adequado desses materiais e sua destinação correta para a reciclagem. Nossa solução almeja abordar esse desafio de modo a diminuir o impacto que o lixo doméstico</w:t>
-      </w:r>
-      <w:r>
-        <w:rPr>
-          <w:rFonts w:ascii="Arial" w:hAnsi="Arial" w:cs="Arial"/>
-          <w:sz w:val="24"/>
-          <w:szCs w:val="24"/>
-          <w:lang w:val="pt-BR"/>
-        </w:rPr>
-        <w:t xml:space="preserve"> que produzimos</w:t>
-      </w:r>
-      <w:r>
-        <w:rPr>
-          <w:rFonts w:ascii="Arial" w:hAnsi="Arial" w:cs="Arial"/>
-          <w:sz w:val="24"/>
-          <w:szCs w:val="24"/>
-          <w:lang w:val="pt-BR"/>
-        </w:rPr>
-        <w:t>, especialmente o plástico, tem no meio ambiente, e consequentemente, nos oceanos.</w:t>
+        <w:t xml:space="preserve">O impacto das atividades humanas nos oceanos é de suma importância para o futuro do nosso planeta, e é responsabilidade de todos garantir que essas atividades sejam ecologicamente responsáveis, socialmente inclusivas e economicamente viáveis a longo prazo. Fizemos um levantamento e identificamos que o plástico e o </w:t>
+      </w:r>
+      <w:proofErr w:type="spellStart"/>
+      <w:r>
+        <w:rPr>
+          <w:rFonts w:ascii="Arial" w:hAnsi="Arial" w:cs="Arial"/>
+          <w:sz w:val="24"/>
+          <w:szCs w:val="24"/>
+          <w:lang w:val="pt-BR"/>
+        </w:rPr>
+        <w:t>microplástico</w:t>
+      </w:r>
+      <w:proofErr w:type="spellEnd"/>
+      <w:r>
+        <w:rPr>
+          <w:rFonts w:ascii="Arial" w:hAnsi="Arial" w:cs="Arial"/>
+          <w:sz w:val="24"/>
+          <w:szCs w:val="24"/>
+          <w:lang w:val="pt-BR"/>
+        </w:rPr>
+        <w:t>, que possuem um tempo de decomposição muito grande, entre 200 e 600 anos, representam um grande problema para os oceanos. Uma forma de minimizar esse problema é através do descarte adequado desses materiais e sua destinação correta para a reciclagem. Nossa solução almeja abordar esse desafio de modo a diminuir o impacto que o lixo doméstico que produzimos, especialmente o plástico, tem no meio ambiente, e consequentemente, nos oceanos.</w:t>
       </w:r>
     </w:p>
     <w:p>
@@ -1747,7 +1752,7 @@
     </w:p>
     <w:p>
       <w:pPr>
-        <w:pStyle w:val="Ttulo1"/>
+        <w:pStyle w:val="Heading1"/>
         <w:rPr>
           <w:rFonts w:cs="Arial"/>
           <w:lang w:val="pt-BR"/>
@@ -1866,25 +1871,7 @@
           <w:szCs w:val="24"/>
           <w:lang w:val="pt-BR"/>
         </w:rPr>
-        <w:t>. O cadastro das cooperativas terá id, nome, endereço, telefone e tipos de materiais que reciclam. Os tipos de plástico serão cadastrados com id, tipo de plástico (PET, HDPE, etc.) e classificação (ex.: 1, 2, 3, etc.). O aplicativo associará a área de coleta dos catadores com o endereço do usuário e o endereço da cooperativa, e</w:t>
-      </w:r>
-      <w:r>
-        <w:rPr>
-          <w:rFonts w:ascii="Arial" w:hAnsi="Arial" w:cs="Arial"/>
-          <w:sz w:val="24"/>
-          <w:szCs w:val="24"/>
-          <w:lang w:val="pt-BR"/>
-        </w:rPr>
-        <w:t>,</w:t>
-      </w:r>
-      <w:r>
-        <w:rPr>
-          <w:rFonts w:ascii="Arial" w:hAnsi="Arial" w:cs="Arial"/>
-          <w:sz w:val="24"/>
-          <w:szCs w:val="24"/>
-          <w:lang w:val="pt-BR"/>
-        </w:rPr>
-        <w:t xml:space="preserve"> também associará o tipo de plástico com a cooperativa que recicla esse material.</w:t>
+        <w:t>. O cadastro das cooperativas terá id, nome, endereço, telefone e tipos de materiais que reciclam. Os tipos de plástico serão cadastrados com id, tipo de plástico (PET, HDPE, etc.) e classificação (ex.: 1, 2, 3, etc.). O aplicativo associará a área de coleta dos catadores com o endereço do usuário e o endereço da cooperativa, e, também associará o tipo de plástico com a cooperativa que recicla esse material.</w:t>
       </w:r>
     </w:p>
     <w:p>
@@ -1900,7 +1887,7 @@
     </w:p>
     <w:p>
       <w:pPr>
-        <w:pStyle w:val="Ttulo2"/>
+        <w:pStyle w:val="Heading2"/>
         <w:spacing w:before="240" w:line="276" w:lineRule="auto"/>
         <w:rPr>
           <w:rFonts w:cs="Arial"/>
@@ -1919,7 +1906,7 @@
     </w:p>
     <w:p>
       <w:pPr>
-        <w:pStyle w:val="PargrafodaLista"/>
+        <w:pStyle w:val="ListParagraph"/>
         <w:numPr>
           <w:ilvl w:val="0"/>
           <w:numId w:val="3"/>
@@ -1944,7 +1931,7 @@
     </w:p>
     <w:p>
       <w:pPr>
-        <w:pStyle w:val="PargrafodaLista"/>
+        <w:pStyle w:val="ListParagraph"/>
         <w:numPr>
           <w:ilvl w:val="0"/>
           <w:numId w:val="2"/>
@@ -1969,7 +1956,7 @@
     </w:p>
     <w:p>
       <w:pPr>
-        <w:pStyle w:val="PargrafodaLista"/>
+        <w:pStyle w:val="ListParagraph"/>
         <w:numPr>
           <w:ilvl w:val="0"/>
           <w:numId w:val="2"/>
@@ -1994,7 +1981,7 @@
     </w:p>
     <w:p>
       <w:pPr>
-        <w:pStyle w:val="PargrafodaLista"/>
+        <w:pStyle w:val="ListParagraph"/>
         <w:numPr>
           <w:ilvl w:val="1"/>
           <w:numId w:val="2"/>
@@ -2007,6 +1994,7 @@
           <w:lang w:val="pt-BR"/>
         </w:rPr>
       </w:pPr>
+      <w:proofErr w:type="spellStart"/>
       <w:r>
         <w:rPr>
           <w:rFonts w:ascii="Arial" w:hAnsi="Arial" w:cs="Arial"/>
@@ -2016,10 +2004,11 @@
         </w:rPr>
         <w:t>id_usuario</w:t>
       </w:r>
-    </w:p>
-    <w:p>
-      <w:pPr>
-        <w:pStyle w:val="PargrafodaLista"/>
+      <w:proofErr w:type="spellEnd"/>
+    </w:p>
+    <w:p>
+      <w:pPr>
+        <w:pStyle w:val="ListParagraph"/>
         <w:numPr>
           <w:ilvl w:val="1"/>
           <w:numId w:val="2"/>
@@ -2032,6 +2021,7 @@
           <w:lang w:val="pt-BR"/>
         </w:rPr>
       </w:pPr>
+      <w:proofErr w:type="spellStart"/>
       <w:r>
         <w:rPr>
           <w:rFonts w:ascii="Arial" w:hAnsi="Arial" w:cs="Arial"/>
@@ -2041,10 +2031,11 @@
         </w:rPr>
         <w:t>nm_usuario</w:t>
       </w:r>
-    </w:p>
-    <w:p>
-      <w:pPr>
-        <w:pStyle w:val="PargrafodaLista"/>
+      <w:proofErr w:type="spellEnd"/>
+    </w:p>
+    <w:p>
+      <w:pPr>
+        <w:pStyle w:val="ListParagraph"/>
         <w:numPr>
           <w:ilvl w:val="1"/>
           <w:numId w:val="2"/>
@@ -2057,6 +2048,7 @@
           <w:lang w:val="pt-BR"/>
         </w:rPr>
       </w:pPr>
+      <w:proofErr w:type="spellStart"/>
       <w:r>
         <w:rPr>
           <w:rFonts w:ascii="Arial" w:hAnsi="Arial" w:cs="Arial"/>
@@ -2066,10 +2058,11 @@
         </w:rPr>
         <w:t>ds_email</w:t>
       </w:r>
-    </w:p>
-    <w:p>
-      <w:pPr>
-        <w:pStyle w:val="PargrafodaLista"/>
+      <w:proofErr w:type="spellEnd"/>
+    </w:p>
+    <w:p>
+      <w:pPr>
+        <w:pStyle w:val="ListParagraph"/>
         <w:numPr>
           <w:ilvl w:val="0"/>
           <w:numId w:val="3"/>
@@ -2094,7 +2087,7 @@
     </w:p>
     <w:p>
       <w:pPr>
-        <w:pStyle w:val="PargrafodaLista"/>
+        <w:pStyle w:val="ListParagraph"/>
         <w:numPr>
           <w:ilvl w:val="0"/>
           <w:numId w:val="2"/>
@@ -2114,30 +2107,12 @@
           <w:szCs w:val="24"/>
           <w:lang w:val="pt-BR"/>
         </w:rPr>
-        <w:t xml:space="preserve">Descrição: pessoa que </w:t>
-      </w:r>
-      <w:r>
-        <w:rPr>
-          <w:rFonts w:ascii="Arial" w:hAnsi="Arial" w:cs="Arial"/>
-          <w:sz w:val="24"/>
-          <w:szCs w:val="24"/>
-          <w:lang w:val="pt-BR"/>
-        </w:rPr>
-        <w:t>faz a coleta de recicláveis em uma região</w:t>
-      </w:r>
-      <w:r>
-        <w:rPr>
-          <w:rFonts w:ascii="Arial" w:hAnsi="Arial" w:cs="Arial"/>
-          <w:sz w:val="24"/>
-          <w:szCs w:val="24"/>
-          <w:lang w:val="pt-BR"/>
-        </w:rPr>
-        <w:t>.</w:t>
-      </w:r>
-    </w:p>
-    <w:p>
-      <w:pPr>
-        <w:pStyle w:val="PargrafodaLista"/>
+        <w:t>Descrição: pessoa que faz a coleta de recicláveis em uma região.</w:t>
+      </w:r>
+    </w:p>
+    <w:p>
+      <w:pPr>
+        <w:pStyle w:val="ListParagraph"/>
         <w:numPr>
           <w:ilvl w:val="0"/>
           <w:numId w:val="2"/>
@@ -2162,7 +2137,7 @@
     </w:p>
     <w:p>
       <w:pPr>
-        <w:pStyle w:val="PargrafodaLista"/>
+        <w:pStyle w:val="ListParagraph"/>
         <w:numPr>
           <w:ilvl w:val="1"/>
           <w:numId w:val="2"/>
@@ -2175,6 +2150,7 @@
           <w:lang w:val="pt-BR"/>
         </w:rPr>
       </w:pPr>
+      <w:proofErr w:type="spellStart"/>
       <w:r>
         <w:rPr>
           <w:rFonts w:ascii="Arial" w:hAnsi="Arial" w:cs="Arial"/>
@@ -2184,10 +2160,11 @@
         </w:rPr>
         <w:t>id_catador</w:t>
       </w:r>
-    </w:p>
-    <w:p>
-      <w:pPr>
-        <w:pStyle w:val="PargrafodaLista"/>
+      <w:proofErr w:type="spellEnd"/>
+    </w:p>
+    <w:p>
+      <w:pPr>
+        <w:pStyle w:val="ListParagraph"/>
         <w:numPr>
           <w:ilvl w:val="1"/>
           <w:numId w:val="2"/>
@@ -2200,6 +2177,7 @@
           <w:lang w:val="pt-BR"/>
         </w:rPr>
       </w:pPr>
+      <w:proofErr w:type="spellStart"/>
       <w:r>
         <w:rPr>
           <w:rFonts w:ascii="Arial" w:hAnsi="Arial" w:cs="Arial"/>
@@ -2218,10 +2196,11 @@
         </w:rPr>
         <w:t>catador</w:t>
       </w:r>
-    </w:p>
-    <w:p>
-      <w:pPr>
-        <w:pStyle w:val="PargrafodaLista"/>
+      <w:proofErr w:type="spellEnd"/>
+    </w:p>
+    <w:p>
+      <w:pPr>
+        <w:pStyle w:val="ListParagraph"/>
         <w:numPr>
           <w:ilvl w:val="1"/>
           <w:numId w:val="2"/>
@@ -2234,19 +2213,30 @@
           <w:lang w:val="pt-BR"/>
         </w:rPr>
       </w:pPr>
-      <w:r>
-        <w:rPr>
-          <w:rFonts w:ascii="Arial" w:hAnsi="Arial" w:cs="Arial"/>
-          <w:sz w:val="24"/>
-          <w:szCs w:val="24"/>
-          <w:lang w:val="pt-BR"/>
-        </w:rPr>
-        <w:t>ds_telefone</w:t>
-      </w:r>
-    </w:p>
-    <w:p>
-      <w:pPr>
-        <w:pStyle w:val="PargrafodaLista"/>
+      <w:proofErr w:type="spellStart"/>
+      <w:r>
+        <w:rPr>
+          <w:rFonts w:ascii="Arial" w:hAnsi="Arial" w:cs="Arial"/>
+          <w:sz w:val="24"/>
+          <w:szCs w:val="24"/>
+          <w:lang w:val="pt-BR"/>
+        </w:rPr>
+        <w:t>nr</w:t>
+      </w:r>
+      <w:r>
+        <w:rPr>
+          <w:rFonts w:ascii="Arial" w:hAnsi="Arial" w:cs="Arial"/>
+          <w:sz w:val="24"/>
+          <w:szCs w:val="24"/>
+          <w:lang w:val="pt-BR"/>
+        </w:rPr>
+        <w:t>_telefone</w:t>
+      </w:r>
+      <w:proofErr w:type="spellEnd"/>
+    </w:p>
+    <w:p>
+      <w:pPr>
+        <w:pStyle w:val="ListParagraph"/>
         <w:numPr>
           <w:ilvl w:val="1"/>
           <w:numId w:val="2"/>
@@ -2259,6 +2249,7 @@
           <w:lang w:val="pt-BR"/>
         </w:rPr>
       </w:pPr>
+      <w:proofErr w:type="spellStart"/>
       <w:r>
         <w:rPr>
           <w:rFonts w:ascii="Arial" w:hAnsi="Arial" w:cs="Arial"/>
@@ -2268,10 +2259,11 @@
         </w:rPr>
         <w:t>nr_raio_coleta</w:t>
       </w:r>
-    </w:p>
-    <w:p>
-      <w:pPr>
-        <w:pStyle w:val="PargrafodaLista"/>
+      <w:proofErr w:type="spellEnd"/>
+    </w:p>
+    <w:p>
+      <w:pPr>
+        <w:pStyle w:val="ListParagraph"/>
         <w:numPr>
           <w:ilvl w:val="0"/>
           <w:numId w:val="3"/>
@@ -2291,21 +2283,12 @@
           <w:szCs w:val="24"/>
           <w:lang w:val="pt-BR"/>
         </w:rPr>
-        <w:t>C</w:t>
-      </w:r>
-      <w:r>
-        <w:rPr>
-          <w:rFonts w:ascii="Arial" w:hAnsi="Arial" w:cs="Arial"/>
-          <w:sz w:val="24"/>
-          <w:szCs w:val="24"/>
-          <w:lang w:val="pt-BR"/>
-        </w:rPr>
-        <w:t>ooperativa</w:t>
-      </w:r>
-    </w:p>
-    <w:p>
-      <w:pPr>
-        <w:pStyle w:val="PargrafodaLista"/>
+        <w:t>Cooperativa</w:t>
+      </w:r>
+    </w:p>
+    <w:p>
+      <w:pPr>
+        <w:pStyle w:val="ListParagraph"/>
         <w:numPr>
           <w:ilvl w:val="0"/>
           <w:numId w:val="2"/>
@@ -2330,7 +2313,7 @@
     </w:p>
     <w:p>
       <w:pPr>
-        <w:pStyle w:val="PargrafodaLista"/>
+        <w:pStyle w:val="ListParagraph"/>
         <w:numPr>
           <w:ilvl w:val="0"/>
           <w:numId w:val="2"/>
@@ -2355,7 +2338,7 @@
     </w:p>
     <w:p>
       <w:pPr>
-        <w:pStyle w:val="PargrafodaLista"/>
+        <w:pStyle w:val="ListParagraph"/>
         <w:numPr>
           <w:ilvl w:val="1"/>
           <w:numId w:val="2"/>
@@ -2368,28 +2351,21 @@
           <w:lang w:val="pt-BR"/>
         </w:rPr>
       </w:pPr>
-      <w:r>
-        <w:rPr>
-          <w:rFonts w:ascii="Arial" w:hAnsi="Arial" w:cs="Arial"/>
-          <w:sz w:val="24"/>
-          <w:szCs w:val="24"/>
-          <w:lang w:val="pt-BR"/>
-        </w:rPr>
-        <w:t>id_c</w:t>
-      </w:r>
-      <w:r>
-        <w:rPr>
-          <w:rFonts w:ascii="Arial" w:hAnsi="Arial" w:cs="Arial"/>
-          <w:sz w:val="24"/>
-          <w:szCs w:val="24"/>
-          <w:lang w:val="pt-BR"/>
-        </w:rPr>
-        <w:t>ooperativa</w:t>
-      </w:r>
-    </w:p>
-    <w:p>
-      <w:pPr>
-        <w:pStyle w:val="PargrafodaLista"/>
+      <w:proofErr w:type="spellStart"/>
+      <w:r>
+        <w:rPr>
+          <w:rFonts w:ascii="Arial" w:hAnsi="Arial" w:cs="Arial"/>
+          <w:sz w:val="24"/>
+          <w:szCs w:val="24"/>
+          <w:lang w:val="pt-BR"/>
+        </w:rPr>
+        <w:t>id_cooperativa</w:t>
+      </w:r>
+      <w:proofErr w:type="spellEnd"/>
+    </w:p>
+    <w:p>
+      <w:pPr>
+        <w:pStyle w:val="ListParagraph"/>
         <w:numPr>
           <w:ilvl w:val="1"/>
           <w:numId w:val="2"/>
@@ -2402,28 +2378,21 @@
           <w:lang w:val="pt-BR"/>
         </w:rPr>
       </w:pPr>
-      <w:r>
-        <w:rPr>
-          <w:rFonts w:ascii="Arial" w:hAnsi="Arial" w:cs="Arial"/>
-          <w:sz w:val="24"/>
-          <w:szCs w:val="24"/>
-          <w:lang w:val="pt-BR"/>
-        </w:rPr>
-        <w:t>nm_c</w:t>
-      </w:r>
-      <w:r>
-        <w:rPr>
-          <w:rFonts w:ascii="Arial" w:hAnsi="Arial" w:cs="Arial"/>
-          <w:sz w:val="24"/>
-          <w:szCs w:val="24"/>
-          <w:lang w:val="pt-BR"/>
-        </w:rPr>
-        <w:t>operativa</w:t>
-      </w:r>
-    </w:p>
-    <w:p>
-      <w:pPr>
-        <w:pStyle w:val="PargrafodaLista"/>
+      <w:proofErr w:type="spellStart"/>
+      <w:r>
+        <w:rPr>
+          <w:rFonts w:ascii="Arial" w:hAnsi="Arial" w:cs="Arial"/>
+          <w:sz w:val="24"/>
+          <w:szCs w:val="24"/>
+          <w:lang w:val="pt-BR"/>
+        </w:rPr>
+        <w:t>nm_coperativa</w:t>
+      </w:r>
+      <w:proofErr w:type="spellEnd"/>
+    </w:p>
+    <w:p>
+      <w:pPr>
+        <w:pStyle w:val="ListParagraph"/>
         <w:numPr>
           <w:ilvl w:val="1"/>
           <w:numId w:val="2"/>
@@ -2436,19 +2405,30 @@
           <w:lang w:val="pt-BR"/>
         </w:rPr>
       </w:pPr>
-      <w:r>
-        <w:rPr>
-          <w:rFonts w:ascii="Arial" w:hAnsi="Arial" w:cs="Arial"/>
-          <w:sz w:val="24"/>
-          <w:szCs w:val="24"/>
-          <w:lang w:val="pt-BR"/>
-        </w:rPr>
-        <w:t>ds_telefone</w:t>
-      </w:r>
-    </w:p>
-    <w:p>
-      <w:pPr>
-        <w:pStyle w:val="PargrafodaLista"/>
+      <w:proofErr w:type="spellStart"/>
+      <w:r>
+        <w:rPr>
+          <w:rFonts w:ascii="Arial" w:hAnsi="Arial" w:cs="Arial"/>
+          <w:sz w:val="24"/>
+          <w:szCs w:val="24"/>
+          <w:lang w:val="pt-BR"/>
+        </w:rPr>
+        <w:t>nr</w:t>
+      </w:r>
+      <w:r>
+        <w:rPr>
+          <w:rFonts w:ascii="Arial" w:hAnsi="Arial" w:cs="Arial"/>
+          <w:sz w:val="24"/>
+          <w:szCs w:val="24"/>
+          <w:lang w:val="pt-BR"/>
+        </w:rPr>
+        <w:t>_telefone</w:t>
+      </w:r>
+      <w:proofErr w:type="spellEnd"/>
+    </w:p>
+    <w:p>
+      <w:pPr>
+        <w:pStyle w:val="ListParagraph"/>
         <w:numPr>
           <w:ilvl w:val="0"/>
           <w:numId w:val="3"/>
@@ -2473,7 +2453,7 @@
     </w:p>
     <w:p>
       <w:pPr>
-        <w:pStyle w:val="PargrafodaLista"/>
+        <w:pStyle w:val="ListParagraph"/>
         <w:numPr>
           <w:ilvl w:val="0"/>
           <w:numId w:val="2"/>
@@ -2507,7 +2487,7 @@
     </w:p>
     <w:p>
       <w:pPr>
-        <w:pStyle w:val="PargrafodaLista"/>
+        <w:pStyle w:val="ListParagraph"/>
         <w:numPr>
           <w:ilvl w:val="0"/>
           <w:numId w:val="2"/>
@@ -2533,7 +2513,7 @@
     </w:p>
     <w:p>
       <w:pPr>
-        <w:pStyle w:val="PargrafodaLista"/>
+        <w:pStyle w:val="ListParagraph"/>
         <w:numPr>
           <w:ilvl w:val="1"/>
           <w:numId w:val="2"/>
@@ -2546,28 +2526,21 @@
           <w:lang w:val="pt-BR"/>
         </w:rPr>
       </w:pPr>
-      <w:r>
-        <w:rPr>
-          <w:rFonts w:ascii="Arial" w:hAnsi="Arial" w:cs="Arial"/>
-          <w:sz w:val="24"/>
-          <w:szCs w:val="24"/>
-          <w:lang w:val="pt-BR"/>
-        </w:rPr>
-        <w:t>nr_</w:t>
-      </w:r>
-      <w:r>
-        <w:rPr>
-          <w:rFonts w:ascii="Arial" w:hAnsi="Arial" w:cs="Arial"/>
-          <w:sz w:val="24"/>
-          <w:szCs w:val="24"/>
-          <w:lang w:val="pt-BR"/>
-        </w:rPr>
-        <w:t>cep</w:t>
-      </w:r>
-    </w:p>
-    <w:p>
-      <w:pPr>
-        <w:pStyle w:val="PargrafodaLista"/>
+      <w:proofErr w:type="spellStart"/>
+      <w:r>
+        <w:rPr>
+          <w:rFonts w:ascii="Arial" w:hAnsi="Arial" w:cs="Arial"/>
+          <w:sz w:val="24"/>
+          <w:szCs w:val="24"/>
+          <w:lang w:val="pt-BR"/>
+        </w:rPr>
+        <w:t>nr_cep</w:t>
+      </w:r>
+      <w:proofErr w:type="spellEnd"/>
+    </w:p>
+    <w:p>
+      <w:pPr>
+        <w:pStyle w:val="ListParagraph"/>
         <w:numPr>
           <w:ilvl w:val="1"/>
           <w:numId w:val="2"/>
@@ -2580,6 +2553,7 @@
           <w:lang w:val="pt-BR"/>
         </w:rPr>
       </w:pPr>
+      <w:proofErr w:type="spellStart"/>
       <w:r>
         <w:rPr>
           <w:rFonts w:ascii="Arial" w:hAnsi="Arial" w:cs="Arial"/>
@@ -2589,10 +2563,11 @@
         </w:rPr>
         <w:t>nm_pais</w:t>
       </w:r>
-    </w:p>
-    <w:p>
-      <w:pPr>
-        <w:pStyle w:val="PargrafodaLista"/>
+      <w:proofErr w:type="spellEnd"/>
+    </w:p>
+    <w:p>
+      <w:pPr>
+        <w:pStyle w:val="ListParagraph"/>
         <w:numPr>
           <w:ilvl w:val="1"/>
           <w:numId w:val="2"/>
@@ -2605,28 +2580,21 @@
           <w:lang w:val="pt-BR"/>
         </w:rPr>
       </w:pPr>
-      <w:r>
-        <w:rPr>
-          <w:rFonts w:ascii="Arial" w:hAnsi="Arial" w:cs="Arial"/>
-          <w:sz w:val="24"/>
-          <w:szCs w:val="24"/>
-          <w:lang w:val="pt-BR"/>
-        </w:rPr>
-        <w:t>nm</w:t>
-      </w:r>
-      <w:r>
-        <w:rPr>
-          <w:rFonts w:ascii="Arial" w:hAnsi="Arial" w:cs="Arial"/>
-          <w:sz w:val="24"/>
-          <w:szCs w:val="24"/>
-          <w:lang w:val="pt-BR"/>
-        </w:rPr>
-        <w:t>_estado</w:t>
-      </w:r>
-    </w:p>
-    <w:p>
-      <w:pPr>
-        <w:pStyle w:val="PargrafodaLista"/>
+      <w:proofErr w:type="spellStart"/>
+      <w:r>
+        <w:rPr>
+          <w:rFonts w:ascii="Arial" w:hAnsi="Arial" w:cs="Arial"/>
+          <w:sz w:val="24"/>
+          <w:szCs w:val="24"/>
+          <w:lang w:val="pt-BR"/>
+        </w:rPr>
+        <w:t>nm_estado</w:t>
+      </w:r>
+      <w:proofErr w:type="spellEnd"/>
+    </w:p>
+    <w:p>
+      <w:pPr>
+        <w:pStyle w:val="ListParagraph"/>
         <w:numPr>
           <w:ilvl w:val="1"/>
           <w:numId w:val="2"/>
@@ -2639,6 +2607,7 @@
           <w:lang w:val="pt-BR"/>
         </w:rPr>
       </w:pPr>
+      <w:proofErr w:type="spellStart"/>
       <w:r>
         <w:rPr>
           <w:rFonts w:ascii="Arial" w:hAnsi="Arial" w:cs="Arial"/>
@@ -2648,10 +2617,11 @@
         </w:rPr>
         <w:t>nm_cidade</w:t>
       </w:r>
-    </w:p>
-    <w:p>
-      <w:pPr>
-        <w:pStyle w:val="PargrafodaLista"/>
+      <w:proofErr w:type="spellEnd"/>
+    </w:p>
+    <w:p>
+      <w:pPr>
+        <w:pStyle w:val="ListParagraph"/>
         <w:numPr>
           <w:ilvl w:val="1"/>
           <w:numId w:val="2"/>
@@ -2664,28 +2634,21 @@
           <w:lang w:val="pt-BR"/>
         </w:rPr>
       </w:pPr>
-      <w:r>
-        <w:rPr>
-          <w:rFonts w:ascii="Arial" w:hAnsi="Arial" w:cs="Arial"/>
-          <w:sz w:val="24"/>
-          <w:szCs w:val="24"/>
-          <w:lang w:val="pt-BR"/>
-        </w:rPr>
-        <w:t>nm_logradou</w:t>
-      </w:r>
-      <w:r>
-        <w:rPr>
-          <w:rFonts w:ascii="Arial" w:hAnsi="Arial" w:cs="Arial"/>
-          <w:sz w:val="24"/>
-          <w:szCs w:val="24"/>
-          <w:lang w:val="pt-BR"/>
-        </w:rPr>
-        <w:t>ro</w:t>
-      </w:r>
-    </w:p>
-    <w:p>
-      <w:pPr>
-        <w:pStyle w:val="PargrafodaLista"/>
+      <w:proofErr w:type="spellStart"/>
+      <w:r>
+        <w:rPr>
+          <w:rFonts w:ascii="Arial" w:hAnsi="Arial" w:cs="Arial"/>
+          <w:sz w:val="24"/>
+          <w:szCs w:val="24"/>
+          <w:lang w:val="pt-BR"/>
+        </w:rPr>
+        <w:t>nm_logradouro</w:t>
+      </w:r>
+      <w:proofErr w:type="spellEnd"/>
+    </w:p>
+    <w:p>
+      <w:pPr>
+        <w:pStyle w:val="ListParagraph"/>
         <w:numPr>
           <w:ilvl w:val="1"/>
           <w:numId w:val="2"/>
@@ -2698,46 +2661,48 @@
           <w:lang w:val="pt-BR"/>
         </w:rPr>
       </w:pPr>
-      <w:r>
-        <w:rPr>
-          <w:rFonts w:ascii="Arial" w:hAnsi="Arial" w:cs="Arial"/>
-          <w:sz w:val="24"/>
-          <w:szCs w:val="24"/>
-          <w:lang w:val="pt-BR"/>
-        </w:rPr>
-        <w:t>n</w:t>
-      </w:r>
-      <w:r>
-        <w:rPr>
-          <w:rFonts w:ascii="Arial" w:hAnsi="Arial" w:cs="Arial"/>
-          <w:sz w:val="24"/>
-          <w:szCs w:val="24"/>
-          <w:lang w:val="pt-BR"/>
-        </w:rPr>
-        <w:t>r</w:t>
-      </w:r>
-      <w:r>
-        <w:rPr>
-          <w:rFonts w:ascii="Arial" w:hAnsi="Arial" w:cs="Arial"/>
-          <w:sz w:val="24"/>
-          <w:szCs w:val="24"/>
-          <w:lang w:val="pt-BR"/>
-        </w:rPr>
-        <w:t>_</w:t>
-      </w:r>
-      <w:r>
-        <w:rPr>
-          <w:rFonts w:ascii="Arial" w:hAnsi="Arial" w:cs="Arial"/>
-          <w:sz w:val="24"/>
-          <w:szCs w:val="24"/>
-          <w:lang w:val="pt-BR"/>
-        </w:rPr>
-        <w:t>logradouro</w:t>
-      </w:r>
-    </w:p>
-    <w:p>
-      <w:pPr>
-        <w:pStyle w:val="PargrafodaLista"/>
+      <w:proofErr w:type="spellStart"/>
+      <w:r>
+        <w:rPr>
+          <w:rFonts w:ascii="Arial" w:hAnsi="Arial" w:cs="Arial"/>
+          <w:sz w:val="24"/>
+          <w:szCs w:val="24"/>
+          <w:lang w:val="pt-BR"/>
+        </w:rPr>
+        <w:t>nr_logradouro</w:t>
+      </w:r>
+      <w:proofErr w:type="spellEnd"/>
+    </w:p>
+    <w:p>
+      <w:pPr>
+        <w:pStyle w:val="ListParagraph"/>
+        <w:numPr>
+          <w:ilvl w:val="1"/>
+          <w:numId w:val="2"/>
+        </w:numPr>
+        <w:spacing w:before="240" w:line="276" w:lineRule="auto"/>
+        <w:rPr>
+          <w:rFonts w:ascii="Arial" w:hAnsi="Arial" w:cs="Arial"/>
+          <w:sz w:val="24"/>
+          <w:szCs w:val="24"/>
+          <w:lang w:val="pt-BR"/>
+        </w:rPr>
+      </w:pPr>
+      <w:proofErr w:type="spellStart"/>
+      <w:r>
+        <w:rPr>
+          <w:rFonts w:ascii="Arial" w:hAnsi="Arial" w:cs="Arial"/>
+          <w:sz w:val="24"/>
+          <w:szCs w:val="24"/>
+          <w:lang w:val="pt-BR"/>
+        </w:rPr>
+        <w:t>ds_complemento</w:t>
+      </w:r>
+      <w:proofErr w:type="spellEnd"/>
+    </w:p>
+    <w:p>
+      <w:pPr>
+        <w:pStyle w:val="ListParagraph"/>
         <w:numPr>
           <w:ilvl w:val="0"/>
           <w:numId w:val="3"/>
@@ -2762,7 +2727,7 @@
     </w:p>
     <w:p>
       <w:pPr>
-        <w:pStyle w:val="PargrafodaLista"/>
+        <w:pStyle w:val="ListParagraph"/>
         <w:numPr>
           <w:ilvl w:val="0"/>
           <w:numId w:val="2"/>
@@ -2787,7 +2752,7 @@
     </w:p>
     <w:p>
       <w:pPr>
-        <w:pStyle w:val="PargrafodaLista"/>
+        <w:pStyle w:val="ListParagraph"/>
         <w:numPr>
           <w:ilvl w:val="0"/>
           <w:numId w:val="2"/>
@@ -2812,7 +2777,7 @@
     </w:p>
     <w:p>
       <w:pPr>
-        <w:pStyle w:val="PargrafodaLista"/>
+        <w:pStyle w:val="ListParagraph"/>
         <w:numPr>
           <w:ilvl w:val="1"/>
           <w:numId w:val="2"/>
@@ -2825,6 +2790,7 @@
           <w:lang w:val="pt-BR"/>
         </w:rPr>
       </w:pPr>
+      <w:proofErr w:type="spellStart"/>
       <w:r>
         <w:rPr>
           <w:rFonts w:ascii="Arial" w:hAnsi="Arial" w:cs="Arial"/>
@@ -2834,10 +2800,11 @@
         </w:rPr>
         <w:t>id_plastico</w:t>
       </w:r>
-    </w:p>
-    <w:p>
-      <w:pPr>
-        <w:pStyle w:val="PargrafodaLista"/>
+      <w:proofErr w:type="spellEnd"/>
+    </w:p>
+    <w:p>
+      <w:pPr>
+        <w:pStyle w:val="ListParagraph"/>
         <w:numPr>
           <w:ilvl w:val="1"/>
           <w:numId w:val="2"/>
@@ -2850,6 +2817,7 @@
           <w:lang w:val="pt-BR"/>
         </w:rPr>
       </w:pPr>
+      <w:proofErr w:type="spellStart"/>
       <w:r>
         <w:rPr>
           <w:rFonts w:ascii="Arial" w:hAnsi="Arial" w:cs="Arial"/>
@@ -2859,10 +2827,11 @@
         </w:rPr>
         <w:t>ds_tipo_plastico</w:t>
       </w:r>
-    </w:p>
-    <w:p>
-      <w:pPr>
-        <w:pStyle w:val="PargrafodaLista"/>
+      <w:proofErr w:type="spellEnd"/>
+    </w:p>
+    <w:p>
+      <w:pPr>
+        <w:pStyle w:val="ListParagraph"/>
         <w:numPr>
           <w:ilvl w:val="1"/>
           <w:numId w:val="2"/>
@@ -2875,6 +2844,7 @@
           <w:lang w:val="pt-BR"/>
         </w:rPr>
       </w:pPr>
+      <w:proofErr w:type="spellStart"/>
       <w:r>
         <w:rPr>
           <w:rFonts w:ascii="Arial" w:hAnsi="Arial" w:cs="Arial"/>
@@ -2884,16 +2854,209 @@
         </w:rPr>
         <w:t>nr_classificacao</w:t>
       </w:r>
-    </w:p>
-    <w:p>
-      <w:pPr>
-        <w:rPr>
-          <w:rFonts w:ascii="Arial" w:hAnsi="Arial" w:cs="Arial"/>
-          <w:sz w:val="24"/>
-          <w:szCs w:val="24"/>
-          <w:lang w:val="pt-BR"/>
-        </w:rPr>
-      </w:pPr>
+      <w:proofErr w:type="spellEnd"/>
+    </w:p>
+    <w:p>
+      <w:pPr>
+        <w:pStyle w:val="ListParagraph"/>
+        <w:numPr>
+          <w:ilvl w:val="1"/>
+          <w:numId w:val="2"/>
+        </w:numPr>
+        <w:spacing w:before="240" w:line="276" w:lineRule="auto"/>
+        <w:rPr>
+          <w:rFonts w:ascii="Arial" w:hAnsi="Arial" w:cs="Arial"/>
+          <w:sz w:val="24"/>
+          <w:szCs w:val="24"/>
+          <w:lang w:val="pt-BR"/>
+        </w:rPr>
+      </w:pPr>
+      <w:proofErr w:type="spellStart"/>
+      <w:r>
+        <w:rPr>
+          <w:rFonts w:ascii="Arial" w:hAnsi="Arial" w:cs="Arial"/>
+          <w:sz w:val="24"/>
+          <w:szCs w:val="24"/>
+          <w:lang w:val="pt-BR"/>
+        </w:rPr>
+        <w:t>ds_instrucao_reciclagem</w:t>
+      </w:r>
+      <w:proofErr w:type="spellEnd"/>
+    </w:p>
+    <w:p>
+      <w:pPr>
+        <w:spacing w:before="240" w:line="276" w:lineRule="auto"/>
+        <w:rPr>
+          <w:rFonts w:ascii="Arial" w:hAnsi="Arial" w:cs="Arial"/>
+          <w:sz w:val="24"/>
+          <w:szCs w:val="24"/>
+          <w:lang w:val="pt-BR"/>
+        </w:rPr>
+      </w:pPr>
+    </w:p>
+    <w:p>
+      <w:pPr>
+        <w:spacing w:before="240" w:line="276" w:lineRule="auto"/>
+        <w:rPr>
+          <w:rFonts w:ascii="Arial" w:hAnsi="Arial" w:cs="Arial"/>
+          <w:sz w:val="24"/>
+          <w:szCs w:val="24"/>
+          <w:lang w:val="pt-BR"/>
+        </w:rPr>
+      </w:pPr>
+      <w:r>
+        <w:rPr>
+          <w:noProof/>
+        </w:rPr>
+        <w:drawing>
+          <wp:inline distT="0" distB="0" distL="0" distR="0" wp14:anchorId="470052E3" wp14:editId="4680C003">
+            <wp:extent cx="6432159" cy="3171825"/>
+            <wp:effectExtent l="0" t="0" r="6985" b="0"/>
+            <wp:docPr id="2" name="Picture 2"/>
+            <wp:cNvGraphicFramePr>
+              <a:graphicFrameLocks xmlns:a="http://schemas.openxmlformats.org/drawingml/2006/main" noChangeAspect="1"/>
+            </wp:cNvGraphicFramePr>
+            <a:graphic xmlns:a="http://schemas.openxmlformats.org/drawingml/2006/main">
+              <a:graphicData uri="http://schemas.openxmlformats.org/drawingml/2006/picture">
+                <pic:pic xmlns:pic="http://schemas.openxmlformats.org/drawingml/2006/picture">
+                  <pic:nvPicPr>
+                    <pic:cNvPr id="0" name="Picture 3"/>
+                    <pic:cNvPicPr>
+                      <a:picLocks noChangeAspect="1" noChangeArrowheads="1"/>
+                    </pic:cNvPicPr>
+                  </pic:nvPicPr>
+                  <pic:blipFill rotWithShape="1">
+                    <a:blip r:embed="rId7">
+                      <a:extLst>
+                        <a:ext uri="{28A0092B-C50C-407E-A947-70E740481C1C}">
+                          <a14:useLocalDpi xmlns:a14="http://schemas.microsoft.com/office/drawing/2010/main" val="0"/>
+                        </a:ext>
+                      </a:extLst>
+                    </a:blip>
+                    <a:srcRect l="9936" t="7663"/>
+                    <a:stretch/>
+                  </pic:blipFill>
+                  <pic:spPr bwMode="auto">
+                    <a:xfrm>
+                      <a:off x="0" y="0"/>
+                      <a:ext cx="6432159" cy="3171825"/>
+                    </a:xfrm>
+                    <a:prstGeom prst="rect">
+                      <a:avLst/>
+                    </a:prstGeom>
+                    <a:noFill/>
+                    <a:ln>
+                      <a:noFill/>
+                    </a:ln>
+                    <a:extLst>
+                      <a:ext uri="{53640926-AAD7-44D8-BBD7-CCE9431645EC}">
+                        <a14:shadowObscured xmlns:a14="http://schemas.microsoft.com/office/drawing/2010/main"/>
+                      </a:ext>
+                    </a:extLst>
+                  </pic:spPr>
+                </pic:pic>
+              </a:graphicData>
+            </a:graphic>
+          </wp:inline>
+        </w:drawing>
+      </w:r>
+    </w:p>
+    <w:p>
+      <w:pPr>
+        <w:rPr>
+          <w:rFonts w:ascii="Arial" w:hAnsi="Arial" w:cs="Arial"/>
+          <w:sz w:val="24"/>
+          <w:szCs w:val="24"/>
+          <w:lang w:val="pt-BR"/>
+        </w:rPr>
+      </w:pPr>
+      <w:r>
+        <w:rPr>
+          <w:rFonts w:ascii="Arial" w:hAnsi="Arial" w:cs="Arial"/>
+          <w:sz w:val="24"/>
+          <w:szCs w:val="24"/>
+          <w:lang w:val="pt-BR"/>
+        </w:rPr>
+        <w:br w:type="page"/>
+      </w:r>
+    </w:p>
+    <w:p>
+      <w:pPr>
+        <w:rPr>
+          <w:rFonts w:ascii="Arial" w:hAnsi="Arial" w:cs="Arial"/>
+          <w:sz w:val="24"/>
+          <w:szCs w:val="24"/>
+          <w:lang w:val="pt-BR"/>
+        </w:rPr>
+      </w:pPr>
+      <w:r>
+        <w:rPr>
+          <w:noProof/>
+        </w:rPr>
+        <w:lastRenderedPageBreak/>
+        <w:drawing>
+          <wp:anchor distT="0" distB="0" distL="114300" distR="114300" simplePos="0" relativeHeight="251660288" behindDoc="1" locked="0" layoutInCell="1" allowOverlap="1" wp14:anchorId="01E4B786" wp14:editId="3176018B">
+            <wp:simplePos x="0" y="0"/>
+            <wp:positionH relativeFrom="column">
+              <wp:posOffset>-828675</wp:posOffset>
+            </wp:positionH>
+            <wp:positionV relativeFrom="paragraph">
+              <wp:posOffset>0</wp:posOffset>
+            </wp:positionV>
+            <wp:extent cx="7623103" cy="3000375"/>
+            <wp:effectExtent l="0" t="0" r="0" b="0"/>
+            <wp:wrapNone/>
+            <wp:docPr id="1" name="Picture 1"/>
+            <wp:cNvGraphicFramePr>
+              <a:graphicFrameLocks xmlns:a="http://schemas.openxmlformats.org/drawingml/2006/main" noChangeAspect="1"/>
+            </wp:cNvGraphicFramePr>
+            <a:graphic xmlns:a="http://schemas.openxmlformats.org/drawingml/2006/main">
+              <a:graphicData uri="http://schemas.openxmlformats.org/drawingml/2006/picture">
+                <pic:pic xmlns:pic="http://schemas.openxmlformats.org/drawingml/2006/picture">
+                  <pic:nvPicPr>
+                    <pic:cNvPr id="0" name="Picture 1"/>
+                    <pic:cNvPicPr>
+                      <a:picLocks noChangeAspect="1" noChangeArrowheads="1"/>
+                    </pic:cNvPicPr>
+                  </pic:nvPicPr>
+                  <pic:blipFill>
+                    <a:blip r:embed="rId8">
+                      <a:extLst>
+                        <a:ext uri="{28A0092B-C50C-407E-A947-70E740481C1C}">
+                          <a14:useLocalDpi xmlns:a14="http://schemas.microsoft.com/office/drawing/2010/main" val="0"/>
+                        </a:ext>
+                      </a:extLst>
+                    </a:blip>
+                    <a:srcRect/>
+                    <a:stretch>
+                      <a:fillRect/>
+                    </a:stretch>
+                  </pic:blipFill>
+                  <pic:spPr bwMode="auto">
+                    <a:xfrm>
+                      <a:off x="0" y="0"/>
+                      <a:ext cx="7647024" cy="3009790"/>
+                    </a:xfrm>
+                    <a:prstGeom prst="rect">
+                      <a:avLst/>
+                    </a:prstGeom>
+                    <a:noFill/>
+                    <a:ln>
+                      <a:noFill/>
+                    </a:ln>
+                  </pic:spPr>
+                </pic:pic>
+              </a:graphicData>
+            </a:graphic>
+            <wp14:sizeRelH relativeFrom="page">
+              <wp14:pctWidth>0</wp14:pctWidth>
+            </wp14:sizeRelH>
+            <wp14:sizeRelV relativeFrom="page">
+              <wp14:pctHeight>0</wp14:pctHeight>
+            </wp14:sizeRelV>
+          </wp:anchor>
+        </w:drawing>
+      </w:r>
     </w:p>
     <w:sectPr>
       <w:pgSz w:w="12240" w:h="15840"/>
@@ -2908,7 +3071,7 @@
 </file>
 
 <file path=word/numbering.xml><?xml version="1.0" encoding="utf-8"?>
-<w:numbering xmlns:wpc="http://schemas.microsoft.com/office/word/2010/wordprocessingCanvas" xmlns:cx="http://schemas.microsoft.com/office/drawing/2014/chartex" xmlns:cx1="http://schemas.microsoft.com/office/drawing/2015/9/8/chartex" xmlns:cx2="http://schemas.microsoft.com/office/drawing/2015/10/21/chartex" xmlns:cx3="http://schemas.microsoft.com/office/drawing/2016/5/9/chartex" xmlns:cx4="http://schemas.microsoft.com/office/drawing/2016/5/10/chartex" xmlns:cx5="http://schemas.microsoft.com/office/drawing/2016/5/11/chartex" xmlns:cx6="http://schemas.microsoft.com/office/drawing/2016/5/12/chartex" xmlns:cx7="http://schemas.microsoft.com/office/drawing/2016/5/13/chartex" xmlns:cx8="http://schemas.microsoft.com/office/drawing/2016/5/14/chartex" xmlns:mc="http://schemas.openxmlformats.org/markup-compatibility/2006" xmlns:aink="http://schemas.microsoft.com/office/drawing/2016/ink" xmlns:am3d="http://schemas.microsoft.com/office/drawing/2017/model3d" xmlns:o="urn:schemas-microsoft-com:office:office" xmlns:oel="http://schemas.microsoft.com/office/2019/extlst" xmlns:r="http://schemas.openxmlformats.org/officeDocument/2006/relationships" xmlns:m="http://schemas.openxmlformats.org/officeDocument/2006/math" xmlns:v="urn:schemas-microsoft-com:vml" xmlns:wp14="http://schemas.microsoft.com/office/word/2010/wordprocessingDrawing" xmlns:wp="http://schemas.openxmlformats.org/drawingml/2006/wordprocessingDrawing" xmlns:w10="urn:schemas-microsoft-com:office:word" xmlns:w="http://schemas.openxmlformats.org/wordprocessingml/2006/main" xmlns:w14="http://schemas.microsoft.com/office/word/2010/wordml" xmlns:w15="http://schemas.microsoft.com/office/word/2012/wordml" xmlns:w16cex="http://schemas.microsoft.com/office/word/2018/wordml/cex" xmlns:w16cid="http://schemas.microsoft.com/office/word/2016/wordml/cid" xmlns:w16="http://schemas.microsoft.com/office/word/2018/wordml" xmlns:w16du="http://schemas.microsoft.com/office/word/2023/wordml/word16du" xmlns:w16sdtdh="http://schemas.microsoft.com/office/word/2020/wordml/sdtdatahash" xmlns:w16se="http://schemas.microsoft.com/office/word/2015/wordml/symex" xmlns:wpg="http://schemas.microsoft.com/office/word/2010/wordprocessingGroup" xmlns:wpi="http://schemas.microsoft.com/office/word/2010/wordprocessingInk" xmlns:wne="http://schemas.microsoft.com/office/word/2006/wordml" xmlns:wps="http://schemas.microsoft.com/office/word/2010/wordprocessingShape" mc:Ignorable="w14 w15 w16se w16cid w16 w16cex w16sdtdh w16du wp14">
+<w:numbering xmlns:wpc="http://schemas.microsoft.com/office/word/2010/wordprocessingCanvas" xmlns:cx="http://schemas.microsoft.com/office/drawing/2014/chartex" xmlns:cx1="http://schemas.microsoft.com/office/drawing/2015/9/8/chartex" xmlns:cx2="http://schemas.microsoft.com/office/drawing/2015/10/21/chartex" xmlns:cx3="http://schemas.microsoft.com/office/drawing/2016/5/9/chartex" xmlns:cx4="http://schemas.microsoft.com/office/drawing/2016/5/10/chartex" xmlns:cx5="http://schemas.microsoft.com/office/drawing/2016/5/11/chartex" xmlns:cx6="http://schemas.microsoft.com/office/drawing/2016/5/12/chartex" xmlns:cx7="http://schemas.microsoft.com/office/drawing/2016/5/13/chartex" xmlns:cx8="http://schemas.microsoft.com/office/drawing/2016/5/14/chartex" xmlns:mc="http://schemas.openxmlformats.org/markup-compatibility/2006" xmlns:aink="http://schemas.microsoft.com/office/drawing/2016/ink" xmlns:am3d="http://schemas.microsoft.com/office/drawing/2017/model3d" xmlns:o="urn:schemas-microsoft-com:office:office" xmlns:r="http://schemas.openxmlformats.org/officeDocument/2006/relationships" xmlns:m="http://schemas.openxmlformats.org/officeDocument/2006/math" xmlns:v="urn:schemas-microsoft-com:vml" xmlns:wp14="http://schemas.microsoft.com/office/word/2010/wordprocessingDrawing" xmlns:wp="http://schemas.openxmlformats.org/drawingml/2006/wordprocessingDrawing" xmlns:w10="urn:schemas-microsoft-com:office:word" xmlns:w="http://schemas.openxmlformats.org/wordprocessingml/2006/main" xmlns:w14="http://schemas.microsoft.com/office/word/2010/wordml" xmlns:w15="http://schemas.microsoft.com/office/word/2012/wordml" xmlns:w16cex="http://schemas.microsoft.com/office/word/2018/wordml/cex" xmlns:w16cid="http://schemas.microsoft.com/office/word/2016/wordml/cid" xmlns:w16="http://schemas.microsoft.com/office/word/2018/wordml" xmlns:w16sdtdh="http://schemas.microsoft.com/office/word/2020/wordml/sdtdatahash" xmlns:w16se="http://schemas.microsoft.com/office/word/2015/wordml/symex" xmlns:wpg="http://schemas.microsoft.com/office/word/2010/wordprocessingGroup" xmlns:wpi="http://schemas.microsoft.com/office/word/2010/wordprocessingInk" xmlns:wne="http://schemas.microsoft.com/office/word/2006/wordml" xmlns:wps="http://schemas.microsoft.com/office/word/2010/wordprocessingShape" mc:Ignorable="w14 w15 w16se w16cid w16 w16cex w16sdtdh wp14">
   <w:abstractNum w:abstractNumId="0" w15:restartNumberingAfterBreak="0">
     <w:nsid w:val="08F006DB"/>
     <w:multiLevelType w:val="hybridMultilevel"/>
@@ -3029,7 +3192,7 @@
     <w:lvl w:ilvl="0" w:tplc="3656E282">
       <w:start w:val="1"/>
       <w:numFmt w:val="decimal"/>
-      <w:pStyle w:val="Ttulo1"/>
+      <w:pStyle w:val="Heading1"/>
       <w:lvlText w:val="%1."/>
       <w:lvlJc w:val="left"/>
       <w:pPr>
@@ -3281,23 +3444,23 @@
       </w:pPr>
     </w:lvl>
   </w:abstractNum>
-  <w:num w:numId="1" w16cid:durableId="1974600995">
+  <w:num w:numId="1">
     <w:abstractNumId w:val="2"/>
   </w:num>
-  <w:num w:numId="2" w16cid:durableId="563177588">
+  <w:num w:numId="2">
     <w:abstractNumId w:val="0"/>
   </w:num>
-  <w:num w:numId="3" w16cid:durableId="1903633179">
+  <w:num w:numId="3">
     <w:abstractNumId w:val="3"/>
   </w:num>
-  <w:num w:numId="4" w16cid:durableId="494732201">
+  <w:num w:numId="4">
     <w:abstractNumId w:val="1"/>
   </w:num>
 </w:numbering>
 </file>
 
 <file path=word/styles.xml><?xml version="1.0" encoding="utf-8"?>
-<w:styles xmlns:mc="http://schemas.openxmlformats.org/markup-compatibility/2006" xmlns:r="http://schemas.openxmlformats.org/officeDocument/2006/relationships" xmlns:w="http://schemas.openxmlformats.org/wordprocessingml/2006/main" xmlns:w14="http://schemas.microsoft.com/office/word/2010/wordml" xmlns:w15="http://schemas.microsoft.com/office/word/2012/wordml" xmlns:w16cex="http://schemas.microsoft.com/office/word/2018/wordml/cex" xmlns:w16cid="http://schemas.microsoft.com/office/word/2016/wordml/cid" xmlns:w16="http://schemas.microsoft.com/office/word/2018/wordml" xmlns:w16du="http://schemas.microsoft.com/office/word/2023/wordml/word16du" xmlns:w16sdtdh="http://schemas.microsoft.com/office/word/2020/wordml/sdtdatahash" xmlns:w16se="http://schemas.microsoft.com/office/word/2015/wordml/symex" mc:Ignorable="w14 w15 w16se w16cid w16 w16cex w16sdtdh w16du">
+<w:styles xmlns:mc="http://schemas.openxmlformats.org/markup-compatibility/2006" xmlns:r="http://schemas.openxmlformats.org/officeDocument/2006/relationships" xmlns:w="http://schemas.openxmlformats.org/wordprocessingml/2006/main" xmlns:w14="http://schemas.microsoft.com/office/word/2010/wordml" xmlns:w15="http://schemas.microsoft.com/office/word/2012/wordml" xmlns:w16cex="http://schemas.microsoft.com/office/word/2018/wordml/cex" xmlns:w16cid="http://schemas.microsoft.com/office/word/2016/wordml/cid" xmlns:w16="http://schemas.microsoft.com/office/word/2018/wordml" xmlns:w16sdtdh="http://schemas.microsoft.com/office/word/2020/wordml/sdtdatahash" xmlns:w16se="http://schemas.microsoft.com/office/word/2015/wordml/symex" mc:Ignorable="w14 w15 w16se w16cid w16 w16cex w16sdtdh">
   <w:docDefaults>
     <w:rPrDefault>
       <w:rPr>
@@ -3697,11 +3860,11 @@
     <w:name w:val="Normal"/>
     <w:qFormat/>
   </w:style>
-  <w:style w:type="paragraph" w:styleId="Ttulo1">
+  <w:style w:type="paragraph" w:styleId="Heading1">
     <w:name w:val="heading 1"/>
     <w:basedOn w:val="Normal"/>
     <w:next w:val="Normal"/>
-    <w:link w:val="Ttulo1Char"/>
+    <w:link w:val="Heading1Char"/>
     <w:autoRedefine/>
     <w:uiPriority w:val="9"/>
     <w:qFormat/>
@@ -3723,11 +3886,11 @@
       <w:szCs w:val="40"/>
     </w:rPr>
   </w:style>
-  <w:style w:type="paragraph" w:styleId="Ttulo2">
+  <w:style w:type="paragraph" w:styleId="Heading2">
     <w:name w:val="heading 2"/>
     <w:basedOn w:val="Normal"/>
     <w:next w:val="Normal"/>
-    <w:link w:val="Ttulo2Char"/>
+    <w:link w:val="Heading2Char"/>
     <w:autoRedefine/>
     <w:uiPriority w:val="9"/>
     <w:unhideWhenUsed/>
@@ -3746,11 +3909,11 @@
       <w:szCs w:val="32"/>
     </w:rPr>
   </w:style>
-  <w:style w:type="paragraph" w:styleId="Ttulo3">
+  <w:style w:type="paragraph" w:styleId="Heading3">
     <w:name w:val="heading 3"/>
     <w:basedOn w:val="Normal"/>
     <w:next w:val="Normal"/>
-    <w:link w:val="Ttulo3Char"/>
+    <w:link w:val="Heading3Char"/>
     <w:uiPriority w:val="9"/>
     <w:semiHidden/>
     <w:unhideWhenUsed/>
@@ -3769,11 +3932,11 @@
       <w:szCs w:val="28"/>
     </w:rPr>
   </w:style>
-  <w:style w:type="paragraph" w:styleId="Ttulo4">
+  <w:style w:type="paragraph" w:styleId="Heading4">
     <w:name w:val="heading 4"/>
     <w:basedOn w:val="Normal"/>
     <w:next w:val="Normal"/>
-    <w:link w:val="Ttulo4Char"/>
+    <w:link w:val="Heading4Char"/>
     <w:uiPriority w:val="9"/>
     <w:semiHidden/>
     <w:unhideWhenUsed/>
@@ -3792,11 +3955,11 @@
       <w:color w:val="0F4761" w:themeColor="accent1" w:themeShade="BF"/>
     </w:rPr>
   </w:style>
-  <w:style w:type="paragraph" w:styleId="Ttulo5">
+  <w:style w:type="paragraph" w:styleId="Heading5">
     <w:name w:val="heading 5"/>
     <w:basedOn w:val="Normal"/>
     <w:next w:val="Normal"/>
-    <w:link w:val="Ttulo5Char"/>
+    <w:link w:val="Heading5Char"/>
     <w:uiPriority w:val="9"/>
     <w:semiHidden/>
     <w:unhideWhenUsed/>
@@ -3813,11 +3976,11 @@
       <w:color w:val="0F4761" w:themeColor="accent1" w:themeShade="BF"/>
     </w:rPr>
   </w:style>
-  <w:style w:type="paragraph" w:styleId="Ttulo6">
+  <w:style w:type="paragraph" w:styleId="Heading6">
     <w:name w:val="heading 6"/>
     <w:basedOn w:val="Normal"/>
     <w:next w:val="Normal"/>
-    <w:link w:val="Ttulo6Char"/>
+    <w:link w:val="Heading6Char"/>
     <w:uiPriority w:val="9"/>
     <w:semiHidden/>
     <w:unhideWhenUsed/>
@@ -3836,11 +3999,11 @@
       <w:color w:val="595959" w:themeColor="text1" w:themeTint="A6"/>
     </w:rPr>
   </w:style>
-  <w:style w:type="paragraph" w:styleId="Ttulo7">
+  <w:style w:type="paragraph" w:styleId="Heading7">
     <w:name w:val="heading 7"/>
     <w:basedOn w:val="Normal"/>
     <w:next w:val="Normal"/>
-    <w:link w:val="Ttulo7Char"/>
+    <w:link w:val="Heading7Char"/>
     <w:uiPriority w:val="9"/>
     <w:semiHidden/>
     <w:unhideWhenUsed/>
@@ -3857,11 +4020,11 @@
       <w:color w:val="595959" w:themeColor="text1" w:themeTint="A6"/>
     </w:rPr>
   </w:style>
-  <w:style w:type="paragraph" w:styleId="Ttulo8">
+  <w:style w:type="paragraph" w:styleId="Heading8">
     <w:name w:val="heading 8"/>
     <w:basedOn w:val="Normal"/>
     <w:next w:val="Normal"/>
-    <w:link w:val="Ttulo8Char"/>
+    <w:link w:val="Heading8Char"/>
     <w:uiPriority w:val="9"/>
     <w:semiHidden/>
     <w:unhideWhenUsed/>
@@ -3880,11 +4043,11 @@
       <w:color w:val="272727" w:themeColor="text1" w:themeTint="D8"/>
     </w:rPr>
   </w:style>
-  <w:style w:type="paragraph" w:styleId="Ttulo9">
+  <w:style w:type="paragraph" w:styleId="Heading9">
     <w:name w:val="heading 9"/>
     <w:basedOn w:val="Normal"/>
     <w:next w:val="Normal"/>
-    <w:link w:val="Ttulo9Char"/>
+    <w:link w:val="Heading9Char"/>
     <w:uiPriority w:val="9"/>
     <w:semiHidden/>
     <w:unhideWhenUsed/>
@@ -3901,13 +4064,13 @@
       <w:color w:val="272727" w:themeColor="text1" w:themeTint="D8"/>
     </w:rPr>
   </w:style>
-  <w:style w:type="character" w:default="1" w:styleId="Fontepargpadro">
+  <w:style w:type="character" w:default="1" w:styleId="DefaultParagraphFont">
     <w:name w:val="Default Paragraph Font"/>
     <w:uiPriority w:val="1"/>
     <w:semiHidden/>
     <w:unhideWhenUsed/>
   </w:style>
-  <w:style w:type="table" w:default="1" w:styleId="Tabelanormal">
+  <w:style w:type="table" w:default="1" w:styleId="TableNormal">
     <w:name w:val="Normal Table"/>
     <w:uiPriority w:val="99"/>
     <w:semiHidden/>
@@ -3922,16 +4085,16 @@
       </w:tblCellMar>
     </w:tblPr>
   </w:style>
-  <w:style w:type="numbering" w:default="1" w:styleId="Semlista">
+  <w:style w:type="numbering" w:default="1" w:styleId="NoList">
     <w:name w:val="No List"/>
     <w:uiPriority w:val="99"/>
     <w:semiHidden/>
     <w:unhideWhenUsed/>
   </w:style>
-  <w:style w:type="character" w:customStyle="1" w:styleId="Ttulo1Char">
-    <w:name w:val="Título 1 Char"/>
-    <w:basedOn w:val="Fontepargpadro"/>
-    <w:link w:val="Ttulo1"/>
+  <w:style w:type="character" w:customStyle="1" w:styleId="Heading1Char">
+    <w:name w:val="Heading 1 Char"/>
+    <w:basedOn w:val="DefaultParagraphFont"/>
+    <w:link w:val="Heading1"/>
     <w:uiPriority w:val="9"/>
     <w:rsid w:val="00D41DF5"/>
     <w:rPr>
@@ -3942,10 +4105,10 @@
       <w:szCs w:val="40"/>
     </w:rPr>
   </w:style>
-  <w:style w:type="character" w:customStyle="1" w:styleId="Ttulo2Char">
-    <w:name w:val="Título 2 Char"/>
-    <w:basedOn w:val="Fontepargpadro"/>
-    <w:link w:val="Ttulo2"/>
+  <w:style w:type="character" w:customStyle="1" w:styleId="Heading2Char">
+    <w:name w:val="Heading 2 Char"/>
+    <w:basedOn w:val="DefaultParagraphFont"/>
+    <w:link w:val="Heading2"/>
     <w:uiPriority w:val="9"/>
     <w:rsid w:val="00D24104"/>
     <w:rPr>
@@ -3955,10 +4118,10 @@
       <w:szCs w:val="32"/>
     </w:rPr>
   </w:style>
-  <w:style w:type="character" w:customStyle="1" w:styleId="Ttulo3Char">
-    <w:name w:val="Título 3 Char"/>
-    <w:basedOn w:val="Fontepargpadro"/>
-    <w:link w:val="Ttulo3"/>
+  <w:style w:type="character" w:customStyle="1" w:styleId="Heading3Char">
+    <w:name w:val="Heading 3 Char"/>
+    <w:basedOn w:val="DefaultParagraphFont"/>
+    <w:link w:val="Heading3"/>
     <w:uiPriority w:val="9"/>
     <w:semiHidden/>
     <w:rsid w:val="003441DD"/>
@@ -3969,10 +4132,10 @@
       <w:szCs w:val="28"/>
     </w:rPr>
   </w:style>
-  <w:style w:type="character" w:customStyle="1" w:styleId="Ttulo4Char">
-    <w:name w:val="Título 4 Char"/>
-    <w:basedOn w:val="Fontepargpadro"/>
-    <w:link w:val="Ttulo4"/>
+  <w:style w:type="character" w:customStyle="1" w:styleId="Heading4Char">
+    <w:name w:val="Heading 4 Char"/>
+    <w:basedOn w:val="DefaultParagraphFont"/>
+    <w:link w:val="Heading4"/>
     <w:uiPriority w:val="9"/>
     <w:semiHidden/>
     <w:rsid w:val="003441DD"/>
@@ -3983,10 +4146,10 @@
       <w:color w:val="0F4761" w:themeColor="accent1" w:themeShade="BF"/>
     </w:rPr>
   </w:style>
-  <w:style w:type="character" w:customStyle="1" w:styleId="Ttulo5Char">
-    <w:name w:val="Título 5 Char"/>
-    <w:basedOn w:val="Fontepargpadro"/>
-    <w:link w:val="Ttulo5"/>
+  <w:style w:type="character" w:customStyle="1" w:styleId="Heading5Char">
+    <w:name w:val="Heading 5 Char"/>
+    <w:basedOn w:val="DefaultParagraphFont"/>
+    <w:link w:val="Heading5"/>
     <w:uiPriority w:val="9"/>
     <w:semiHidden/>
     <w:rsid w:val="003441DD"/>
@@ -3995,10 +4158,10 @@
       <w:color w:val="0F4761" w:themeColor="accent1" w:themeShade="BF"/>
     </w:rPr>
   </w:style>
-  <w:style w:type="character" w:customStyle="1" w:styleId="Ttulo6Char">
-    <w:name w:val="Título 6 Char"/>
-    <w:basedOn w:val="Fontepargpadro"/>
-    <w:link w:val="Ttulo6"/>
+  <w:style w:type="character" w:customStyle="1" w:styleId="Heading6Char">
+    <w:name w:val="Heading 6 Char"/>
+    <w:basedOn w:val="DefaultParagraphFont"/>
+    <w:link w:val="Heading6"/>
     <w:uiPriority w:val="9"/>
     <w:semiHidden/>
     <w:rsid w:val="003441DD"/>
@@ -4009,10 +4172,10 @@
       <w:color w:val="595959" w:themeColor="text1" w:themeTint="A6"/>
     </w:rPr>
   </w:style>
-  <w:style w:type="character" w:customStyle="1" w:styleId="Ttulo7Char">
-    <w:name w:val="Título 7 Char"/>
-    <w:basedOn w:val="Fontepargpadro"/>
-    <w:link w:val="Ttulo7"/>
+  <w:style w:type="character" w:customStyle="1" w:styleId="Heading7Char">
+    <w:name w:val="Heading 7 Char"/>
+    <w:basedOn w:val="DefaultParagraphFont"/>
+    <w:link w:val="Heading7"/>
     <w:uiPriority w:val="9"/>
     <w:semiHidden/>
     <w:rsid w:val="003441DD"/>
@@ -4021,10 +4184,10 @@
       <w:color w:val="595959" w:themeColor="text1" w:themeTint="A6"/>
     </w:rPr>
   </w:style>
-  <w:style w:type="character" w:customStyle="1" w:styleId="Ttulo8Char">
-    <w:name w:val="Título 8 Char"/>
-    <w:basedOn w:val="Fontepargpadro"/>
-    <w:link w:val="Ttulo8"/>
+  <w:style w:type="character" w:customStyle="1" w:styleId="Heading8Char">
+    <w:name w:val="Heading 8 Char"/>
+    <w:basedOn w:val="DefaultParagraphFont"/>
+    <w:link w:val="Heading8"/>
     <w:uiPriority w:val="9"/>
     <w:semiHidden/>
     <w:rsid w:val="003441DD"/>
@@ -4035,10 +4198,10 @@
       <w:color w:val="272727" w:themeColor="text1" w:themeTint="D8"/>
     </w:rPr>
   </w:style>
-  <w:style w:type="character" w:customStyle="1" w:styleId="Ttulo9Char">
-    <w:name w:val="Título 9 Char"/>
-    <w:basedOn w:val="Fontepargpadro"/>
-    <w:link w:val="Ttulo9"/>
+  <w:style w:type="character" w:customStyle="1" w:styleId="Heading9Char">
+    <w:name w:val="Heading 9 Char"/>
+    <w:basedOn w:val="DefaultParagraphFont"/>
+    <w:link w:val="Heading9"/>
     <w:uiPriority w:val="9"/>
     <w:semiHidden/>
     <w:rsid w:val="003441DD"/>
@@ -4047,11 +4210,11 @@
       <w:color w:val="272727" w:themeColor="text1" w:themeTint="D8"/>
     </w:rPr>
   </w:style>
-  <w:style w:type="paragraph" w:styleId="Ttulo">
+  <w:style w:type="paragraph" w:styleId="Title">
     <w:name w:val="Title"/>
     <w:basedOn w:val="Normal"/>
     <w:next w:val="Normal"/>
-    <w:link w:val="TtuloChar"/>
+    <w:link w:val="TitleChar"/>
     <w:uiPriority w:val="10"/>
     <w:qFormat/>
     <w:rsid w:val="003441DD"/>
@@ -4067,10 +4230,10 @@
       <w:szCs w:val="56"/>
     </w:rPr>
   </w:style>
-  <w:style w:type="character" w:customStyle="1" w:styleId="TtuloChar">
-    <w:name w:val="Título Char"/>
-    <w:basedOn w:val="Fontepargpadro"/>
-    <w:link w:val="Ttulo"/>
+  <w:style w:type="character" w:customStyle="1" w:styleId="TitleChar">
+    <w:name w:val="Title Char"/>
+    <w:basedOn w:val="DefaultParagraphFont"/>
+    <w:link w:val="Title"/>
     <w:uiPriority w:val="10"/>
     <w:rsid w:val="003441DD"/>
     <w:rPr>
@@ -4081,11 +4244,11 @@
       <w:szCs w:val="56"/>
     </w:rPr>
   </w:style>
-  <w:style w:type="paragraph" w:styleId="Subttulo">
+  <w:style w:type="paragraph" w:styleId="Subtitle">
     <w:name w:val="Subtitle"/>
     <w:basedOn w:val="Normal"/>
     <w:next w:val="Normal"/>
-    <w:link w:val="SubttuloChar"/>
+    <w:link w:val="SubtitleChar"/>
     <w:uiPriority w:val="11"/>
     <w:qFormat/>
     <w:rsid w:val="003441DD"/>
@@ -4102,10 +4265,10 @@
       <w:szCs w:val="28"/>
     </w:rPr>
   </w:style>
-  <w:style w:type="character" w:customStyle="1" w:styleId="SubttuloChar">
-    <w:name w:val="Subtítulo Char"/>
-    <w:basedOn w:val="Fontepargpadro"/>
-    <w:link w:val="Subttulo"/>
+  <w:style w:type="character" w:customStyle="1" w:styleId="SubtitleChar">
+    <w:name w:val="Subtitle Char"/>
+    <w:basedOn w:val="DefaultParagraphFont"/>
+    <w:link w:val="Subtitle"/>
     <w:uiPriority w:val="11"/>
     <w:rsid w:val="003441DD"/>
     <w:rPr>
@@ -4116,11 +4279,11 @@
       <w:szCs w:val="28"/>
     </w:rPr>
   </w:style>
-  <w:style w:type="paragraph" w:styleId="Citao">
+  <w:style w:type="paragraph" w:styleId="Quote">
     <w:name w:val="Quote"/>
     <w:basedOn w:val="Normal"/>
     <w:next w:val="Normal"/>
-    <w:link w:val="CitaoChar"/>
+    <w:link w:val="QuoteChar"/>
     <w:uiPriority w:val="29"/>
     <w:qFormat/>
     <w:rsid w:val="003441DD"/>
@@ -4134,10 +4297,10 @@
       <w:color w:val="404040" w:themeColor="text1" w:themeTint="BF"/>
     </w:rPr>
   </w:style>
-  <w:style w:type="character" w:customStyle="1" w:styleId="CitaoChar">
-    <w:name w:val="Citação Char"/>
-    <w:basedOn w:val="Fontepargpadro"/>
-    <w:link w:val="Citao"/>
+  <w:style w:type="character" w:customStyle="1" w:styleId="QuoteChar">
+    <w:name w:val="Quote Char"/>
+    <w:basedOn w:val="DefaultParagraphFont"/>
+    <w:link w:val="Quote"/>
     <w:uiPriority w:val="29"/>
     <w:rsid w:val="003441DD"/>
     <w:rPr>
@@ -4146,7 +4309,7 @@
       <w:color w:val="404040" w:themeColor="text1" w:themeTint="BF"/>
     </w:rPr>
   </w:style>
-  <w:style w:type="paragraph" w:styleId="PargrafodaLista">
+  <w:style w:type="paragraph" w:styleId="ListParagraph">
     <w:name w:val="List Paragraph"/>
     <w:basedOn w:val="Normal"/>
     <w:uiPriority w:val="34"/>
@@ -4157,9 +4320,9 @@
       <w:contextualSpacing/>
     </w:pPr>
   </w:style>
-  <w:style w:type="character" w:styleId="nfaseIntensa">
+  <w:style w:type="character" w:styleId="IntenseEmphasis">
     <w:name w:val="Intense Emphasis"/>
-    <w:basedOn w:val="Fontepargpadro"/>
+    <w:basedOn w:val="DefaultParagraphFont"/>
     <w:uiPriority w:val="21"/>
     <w:qFormat/>
     <w:rsid w:val="003441DD"/>
@@ -4169,11 +4332,11 @@
       <w:color w:val="0F4761" w:themeColor="accent1" w:themeShade="BF"/>
     </w:rPr>
   </w:style>
-  <w:style w:type="paragraph" w:styleId="CitaoIntensa">
+  <w:style w:type="paragraph" w:styleId="IntenseQuote">
     <w:name w:val="Intense Quote"/>
     <w:basedOn w:val="Normal"/>
     <w:next w:val="Normal"/>
-    <w:link w:val="CitaoIntensaChar"/>
+    <w:link w:val="IntenseQuoteChar"/>
     <w:uiPriority w:val="30"/>
     <w:qFormat/>
     <w:rsid w:val="003441DD"/>
@@ -4192,10 +4355,10 @@
       <w:color w:val="0F4761" w:themeColor="accent1" w:themeShade="BF"/>
     </w:rPr>
   </w:style>
-  <w:style w:type="character" w:customStyle="1" w:styleId="CitaoIntensaChar">
-    <w:name w:val="Citação Intensa Char"/>
-    <w:basedOn w:val="Fontepargpadro"/>
-    <w:link w:val="CitaoIntensa"/>
+  <w:style w:type="character" w:customStyle="1" w:styleId="IntenseQuoteChar">
+    <w:name w:val="Intense Quote Char"/>
+    <w:basedOn w:val="DefaultParagraphFont"/>
+    <w:link w:val="IntenseQuote"/>
     <w:uiPriority w:val="30"/>
     <w:rsid w:val="003441DD"/>
     <w:rPr>
@@ -4204,9 +4367,9 @@
       <w:color w:val="0F4761" w:themeColor="accent1" w:themeShade="BF"/>
     </w:rPr>
   </w:style>
-  <w:style w:type="character" w:styleId="RefernciaIntensa">
+  <w:style w:type="character" w:styleId="IntenseReference">
     <w:name w:val="Intense Reference"/>
-    <w:basedOn w:val="Fontepargpadro"/>
+    <w:basedOn w:val="DefaultParagraphFont"/>
     <w:uiPriority w:val="32"/>
     <w:qFormat/>
     <w:rsid w:val="003441DD"/>
@@ -4235,9 +4398,9 @@
       <w:szCs w:val="24"/>
     </w:rPr>
   </w:style>
-  <w:style w:type="paragraph" w:styleId="CabealhodoSumrio">
+  <w:style w:type="paragraph" w:styleId="TOCHeading">
     <w:name w:val="TOC Heading"/>
-    <w:basedOn w:val="Ttulo1"/>
+    <w:basedOn w:val="Heading1"/>
     <w:next w:val="Normal"/>
     <w:uiPriority w:val="39"/>
     <w:unhideWhenUsed/>
@@ -4260,7 +4423,7 @@
       <w:szCs w:val="32"/>
     </w:rPr>
   </w:style>
-  <w:style w:type="paragraph" w:styleId="Sumrio1">
+  <w:style w:type="paragraph" w:styleId="TOC1">
     <w:name w:val="toc 1"/>
     <w:basedOn w:val="Normal"/>
     <w:next w:val="Normal"/>
@@ -4272,7 +4435,7 @@
       <w:spacing w:after="100"/>
     </w:pPr>
   </w:style>
-  <w:style w:type="paragraph" w:styleId="Sumrio2">
+  <w:style w:type="paragraph" w:styleId="TOC2">
     <w:name w:val="toc 2"/>
     <w:basedOn w:val="Normal"/>
     <w:next w:val="Normal"/>
@@ -4287,7 +4450,7 @@
   </w:style>
   <w:style w:type="character" w:styleId="Hyperlink">
     <w:name w:val="Hyperlink"/>
-    <w:basedOn w:val="Fontepargpadro"/>
+    <w:basedOn w:val="DefaultParagraphFont"/>
     <w:uiPriority w:val="99"/>
     <w:unhideWhenUsed/>
     <w:rsid w:val="00D41DF5"/>
@@ -4296,9 +4459,9 @@
       <w:u w:val="single"/>
     </w:rPr>
   </w:style>
-  <w:style w:type="paragraph" w:styleId="SemEspaamento">
+  <w:style w:type="paragraph" w:styleId="NoSpacing">
     <w:name w:val="No Spacing"/>
-    <w:link w:val="SemEspaamentoChar"/>
+    <w:link w:val="NoSpacingChar"/>
     <w:uiPriority w:val="1"/>
     <w:qFormat/>
     <w:rsid w:val="00D41DF5"/>
@@ -4310,10 +4473,10 @@
       <w:kern w:val="0"/>
     </w:rPr>
   </w:style>
-  <w:style w:type="character" w:customStyle="1" w:styleId="SemEspaamentoChar">
-    <w:name w:val="Sem Espaçamento Char"/>
-    <w:basedOn w:val="Fontepargpadro"/>
-    <w:link w:val="SemEspaamento"/>
+  <w:style w:type="character" w:customStyle="1" w:styleId="NoSpacingChar">
+    <w:name w:val="No Spacing Char"/>
+    <w:basedOn w:val="DefaultParagraphFont"/>
+    <w:link w:val="NoSpacing"/>
     <w:uiPriority w:val="1"/>
     <w:rsid w:val="00D41DF5"/>
     <w:rPr>

</xml_diff>